<commit_message>
Principal Window are added.
</commit_message>
<xml_diff>
--- a/BALONCESTO/Documents/Doc1.docx
+++ b/BALONCESTO/Documents/Doc1.docx
@@ -1,6 +1,6 @@
 
 <file path=word/document.xml><?xml version="1.0" encoding="utf-8"?>
-<w:document xmlns:wpc="http://schemas.microsoft.com/office/word/2010/wordprocessingCanvas" xmlns:mc="http://schemas.openxmlformats.org/markup-compatibility/2006" xmlns:o="urn:schemas-microsoft-com:office:office" xmlns:r="http://schemas.openxmlformats.org/officeDocument/2006/relationships" xmlns:m="http://schemas.openxmlformats.org/officeDocument/2006/math" xmlns:v="urn:schemas-microsoft-com:vml" xmlns:wp14="http://schemas.microsoft.com/office/word/2010/wordprocessingDrawing" xmlns:wp="http://schemas.openxmlformats.org/drawingml/2006/wordprocessingDrawing" xmlns:w10="urn:schemas-microsoft-com:office:word" xmlns:w="http://schemas.openxmlformats.org/wordprocessingml/2006/main" xmlns:w14="http://schemas.microsoft.com/office/word/2010/wordml" xmlns:w15="http://schemas.microsoft.com/office/word/2012/wordml" xmlns:wpg="http://schemas.microsoft.com/office/word/2010/wordprocessingGroup" xmlns:wpi="http://schemas.microsoft.com/office/word/2010/wordprocessingInk" xmlns:wne="http://schemas.microsoft.com/office/word/2006/wordml" xmlns:wps="http://schemas.microsoft.com/office/word/2010/wordprocessingShape" mc:Ignorable="w14 w15 wp14">
+<w:document xmlns:wpc="http://schemas.microsoft.com/office/word/2010/wordprocessingCanvas" xmlns:cx="http://schemas.microsoft.com/office/drawing/2014/chartex" xmlns:mc="http://schemas.openxmlformats.org/markup-compatibility/2006" xmlns:o="urn:schemas-microsoft-com:office:office" xmlns:r="http://schemas.openxmlformats.org/officeDocument/2006/relationships" xmlns:m="http://schemas.openxmlformats.org/officeDocument/2006/math" xmlns:v="urn:schemas-microsoft-com:vml" xmlns:wp14="http://schemas.microsoft.com/office/word/2010/wordprocessingDrawing" xmlns:wp="http://schemas.openxmlformats.org/drawingml/2006/wordprocessingDrawing" xmlns:w10="urn:schemas-microsoft-com:office:word" xmlns:w="http://schemas.openxmlformats.org/wordprocessingml/2006/main" xmlns:w14="http://schemas.microsoft.com/office/word/2010/wordml" xmlns:w15="http://schemas.microsoft.com/office/word/2012/wordml" xmlns:w16se="http://schemas.microsoft.com/office/word/2015/wordml/symex" xmlns:wpg="http://schemas.microsoft.com/office/word/2010/wordprocessingGroup" xmlns:wpi="http://schemas.microsoft.com/office/word/2010/wordprocessingInk" xmlns:wne="http://schemas.microsoft.com/office/word/2006/wordml" xmlns:wps="http://schemas.microsoft.com/office/word/2010/wordprocessingShape" mc:Ignorable="w14 w15 w16se wp14">
   <w:body>
     <w:p>
       <w:pPr>
@@ -15,31 +15,71 @@
         <w:jc w:val="center"/>
         <w:rPr>
           <w:rFonts w:ascii="Arial" w:hAnsi="Arial" w:cs="Arial"/>
-          <w:sz w:val="24"/>
-        </w:rPr>
-      </w:pPr>
-      <w:r>
-        <w:rPr>
-          <w:rFonts w:ascii="Arial" w:hAnsi="Arial" w:cs="Arial"/>
-          <w:sz w:val="24"/>
-        </w:rPr>
-        <w:t>Baloncesto</w:t>
-      </w:r>
+          <w:b/>
+          <w:sz w:val="24"/>
+        </w:rPr>
+      </w:pPr>
+      <w:r>
+        <w:rPr>
+          <w:rFonts w:ascii="Arial" w:hAnsi="Arial" w:cs="Arial"/>
+          <w:b/>
+          <w:sz w:val="24"/>
+        </w:rPr>
+        <w:t>BALONCESTO</w:t>
+      </w:r>
+      <w:r>
+        <w:rPr>
+          <w:rFonts w:ascii="Arial" w:hAnsi="Arial" w:cs="Arial"/>
+          <w:b/>
+          <w:sz w:val="24"/>
+        </w:rPr>
+        <w:t xml:space="preserve"> </w:t>
+      </w:r>
+      <w:proofErr w:type="gramStart"/>
+      <w:r>
+        <w:rPr>
+          <w:rFonts w:ascii="Arial" w:hAnsi="Arial" w:cs="Arial"/>
+          <w:b/>
+          <w:sz w:val="24"/>
+        </w:rPr>
+        <w:t>( Análisis</w:t>
+      </w:r>
+      <w:proofErr w:type="gramEnd"/>
+      <w:r>
+        <w:rPr>
+          <w:rFonts w:ascii="Arial" w:hAnsi="Arial" w:cs="Arial"/>
+          <w:b/>
+          <w:sz w:val="24"/>
+        </w:rPr>
+        <w:t>)</w:t>
+      </w:r>
+    </w:p>
+    <w:p>
+      <w:pPr>
+        <w:jc w:val="center"/>
+        <w:rPr>
+          <w:rFonts w:ascii="Arial" w:hAnsi="Arial" w:cs="Arial"/>
+          <w:b/>
+          <w:sz w:val="24"/>
+        </w:rPr>
+      </w:pPr>
     </w:p>
     <w:p>
       <w:pPr>
         <w:jc w:val="both"/>
         <w:rPr>
           <w:rFonts w:ascii="Arial" w:hAnsi="Arial" w:cs="Arial"/>
-          <w:sz w:val="24"/>
-        </w:rPr>
-      </w:pPr>
-      <w:r>
-        <w:rPr>
-          <w:rFonts w:ascii="Arial" w:hAnsi="Arial" w:cs="Arial"/>
-          <w:sz w:val="24"/>
-        </w:rPr>
-        <w:t>Contexto problemático.</w:t>
+          <w:b/>
+          <w:sz w:val="24"/>
+        </w:rPr>
+      </w:pPr>
+      <w:r>
+        <w:rPr>
+          <w:rFonts w:ascii="Arial" w:hAnsi="Arial" w:cs="Arial"/>
+          <w:b/>
+          <w:sz w:val="24"/>
+        </w:rPr>
+        <w:t xml:space="preserve">ETAPA 1: Aplicación del Método de la Ingeniería para solución de problemas </w:t>
       </w:r>
     </w:p>
     <w:p>
@@ -47,29 +87,41 @@
         <w:jc w:val="both"/>
         <w:rPr>
           <w:rFonts w:ascii="Arial" w:hAnsi="Arial" w:cs="Arial"/>
-          <w:sz w:val="24"/>
-        </w:rPr>
-      </w:pPr>
-      <w:r>
-        <w:rPr>
-          <w:rFonts w:ascii="Arial" w:hAnsi="Arial" w:cs="Arial"/>
-          <w:sz w:val="24"/>
-        </w:rPr>
-        <w:t>El baloncesto es uno de los deportes más importantes y populares a nivel orbital, ya sea por la simplicidad de su juego, por su práctica masiva a lo largo y ancho del planeta, por el espectáculo que genera a su alrededor o por la revolución estadística que ha traído consigo</w:t>
-      </w:r>
-      <w:r>
-        <w:rPr>
-          <w:rFonts w:ascii="Arial" w:hAnsi="Arial" w:cs="Arial"/>
-          <w:sz w:val="24"/>
-        </w:rPr>
-        <w:t xml:space="preserve">. </w:t>
-      </w:r>
-      <w:r>
-        <w:rPr>
-          <w:rFonts w:ascii="Arial" w:hAnsi="Arial" w:cs="Arial"/>
-          <w:sz w:val="24"/>
-        </w:rPr>
-        <w:t xml:space="preserve">El baloncesto nació en EEUU en el año 1891, lo inventó un Sacerdote Canadiense llamado James </w:t>
+          <w:b/>
+          <w:sz w:val="24"/>
+        </w:rPr>
+      </w:pPr>
+      <w:r>
+        <w:rPr>
+          <w:rFonts w:ascii="Arial" w:hAnsi="Arial" w:cs="Arial"/>
+          <w:b/>
+          <w:sz w:val="24"/>
+        </w:rPr>
+        <w:t>C</w:t>
+      </w:r>
+      <w:r>
+        <w:rPr>
+          <w:rFonts w:ascii="Arial" w:hAnsi="Arial" w:cs="Arial"/>
+          <w:b/>
+          <w:sz w:val="24"/>
+        </w:rPr>
+        <w:t>ontexto problemático.</w:t>
+      </w:r>
+    </w:p>
+    <w:p>
+      <w:pPr>
+        <w:jc w:val="both"/>
+        <w:rPr>
+          <w:rFonts w:ascii="Arial" w:hAnsi="Arial" w:cs="Arial"/>
+          <w:sz w:val="24"/>
+        </w:rPr>
+      </w:pPr>
+      <w:r>
+        <w:rPr>
+          <w:rFonts w:ascii="Arial" w:hAnsi="Arial" w:cs="Arial"/>
+          <w:sz w:val="24"/>
+        </w:rPr>
+        <w:t xml:space="preserve">El baloncesto es uno de los deportes más importantes y populares a nivel orbital, ya sea por la simplicidad de su juego, por su práctica masiva a lo largo y ancho del planeta, por el espectáculo que genera a su alrededor o por la revolución estadística que ha traído consigo. El baloncesto nació en EEUU en el año 1891, lo inventó un Sacerdote Canadiense llamado James </w:t>
       </w:r>
       <w:proofErr w:type="spellStart"/>
       <w:r>
@@ -196,21 +248,7 @@
           <w:rFonts w:ascii="Arial" w:hAnsi="Arial" w:cs="Arial"/>
           <w:sz w:val="24"/>
         </w:rPr>
-        <w:t xml:space="preserve">, por ejemplo) o a través de una interfaz; eliminar o modificar datos; realizar consultas de jugadores utilizando como criterios de búsqueda las categorías estadísticas </w:t>
-      </w:r>
-      <w:r>
-        <w:rPr>
-          <w:rFonts w:ascii="Arial" w:hAnsi="Arial" w:cs="Arial"/>
-          <w:sz w:val="24"/>
-        </w:rPr>
-        <w:t>incluidas</w:t>
-      </w:r>
-      <w:r>
-        <w:rPr>
-          <w:rFonts w:ascii="Arial" w:hAnsi="Arial" w:cs="Arial"/>
-          <w:sz w:val="24"/>
-        </w:rPr>
-        <w:t xml:space="preserve"> (por ejemplo, encontrar aquellos jugadores que han anotado 10 puntos por partido, o más de 20 rebotes por partido)</w:t>
+        <w:t>, por ejemplo) o a través de una interfaz; eliminar o modificar datos; realizar consultas de jugadores utilizando como criterios de búsqueda las categorías estadísticas incluidas (por ejemplo, encontrar aquellos jugadores que han anotado 10 puntos por partido, o más de 20 rebotes por partido)</w:t>
       </w:r>
       <w:r>
         <w:rPr>
@@ -235,14 +273,6 @@
         </w:rPr>
         <w:t>Para el manejo de datos se debe utilizar una estructura de datos recursiva, en este caso arboles binarios balanceados o no balanceados para lograr una mayor eficiencia en la búsqueda de grandes cantidades de atributos de cada jugador que se encuentre en la estructura.</w:t>
       </w:r>
-    </w:p>
-    <w:p>
-      <w:pPr>
-        <w:rPr>
-          <w:rFonts w:ascii="Arial" w:hAnsi="Arial" w:cs="Arial"/>
-          <w:sz w:val="24"/>
-        </w:rPr>
-      </w:pPr>
     </w:p>
     <w:p>
       <w:pPr>
@@ -422,14 +452,7 @@
           <w:rFonts w:ascii="Arial" w:hAnsi="Arial" w:cs="Arial"/>
           <w:sz w:val="24"/>
         </w:rPr>
-        <w:t xml:space="preserve">FIBA: </w:t>
-      </w:r>
-      <w:r>
-        <w:rPr>
-          <w:rFonts w:ascii="Arial" w:hAnsi="Arial" w:cs="Arial"/>
-          <w:sz w:val="24"/>
-        </w:rPr>
-        <w:t>La Federación Internacional de Baloncesto es el organismo que se dedica a regular las normas del baloncesto mundialmente, así como de celebrar periódicamente competiciones y eventos en sus dos disciplinas. </w:t>
+        <w:t>FIBA: La Federación Internacional de Baloncesto es el organismo que se dedica a regular las normas del baloncesto mundialmente, así como de celebrar periódicamente competiciones y eventos en sus dos disciplinas. </w:t>
       </w:r>
     </w:p>
     <w:p>
@@ -450,35 +473,7 @@
           <w:rFonts w:ascii="Arial" w:hAnsi="Arial" w:cs="Arial"/>
           <w:sz w:val="24"/>
         </w:rPr>
-        <w:t xml:space="preserve">Punto: </w:t>
-      </w:r>
-      <w:r>
-        <w:rPr>
-          <w:rFonts w:ascii="Arial" w:hAnsi="Arial" w:cs="Arial"/>
-          <w:sz w:val="24"/>
-        </w:rPr>
-        <w:t>Un </w:t>
-      </w:r>
-      <w:r>
-        <w:rPr>
-          <w:rFonts w:ascii="Arial" w:hAnsi="Arial" w:cs="Arial"/>
-          <w:sz w:val="24"/>
-        </w:rPr>
-        <w:t>punto</w:t>
-      </w:r>
-      <w:r>
-        <w:rPr>
-          <w:rFonts w:ascii="Arial" w:hAnsi="Arial" w:cs="Arial"/>
-          <w:sz w:val="24"/>
-        </w:rPr>
-        <w:t> es una cantidad que muestra el logro de un jugador o un equipo junto</w:t>
-      </w:r>
-      <w:r>
-        <w:rPr>
-          <w:rFonts w:ascii="Arial" w:hAnsi="Arial" w:cs="Arial"/>
-          <w:sz w:val="24"/>
-        </w:rPr>
-        <w:t>.</w:t>
+        <w:t>Punto: Un punto es una cantidad que muestra el logro de un jugador o un equipo junto.</w:t>
       </w:r>
     </w:p>
     <w:p>
@@ -499,14 +494,7 @@
           <w:rFonts w:ascii="Arial" w:hAnsi="Arial" w:cs="Arial"/>
           <w:sz w:val="24"/>
         </w:rPr>
-        <w:t xml:space="preserve">Rebote: </w:t>
-      </w:r>
-      <w:r>
-        <w:rPr>
-          <w:rFonts w:ascii="Arial" w:hAnsi="Arial" w:cs="Arial"/>
-          <w:sz w:val="24"/>
-        </w:rPr>
-        <w:t>acto de conseguir la posesión del balón después de un lanzamiento de campo o de un </w:t>
+        <w:t>Rebote: acto de conseguir la posesión del balón después de un lanzamiento de campo o de un </w:t>
       </w:r>
       <w:hyperlink r:id="rId7" w:tooltip="Tiro libre (baloncesto)" w:history="1">
         <w:r>
@@ -522,14 +510,7 @@
           <w:rFonts w:ascii="Arial" w:hAnsi="Arial" w:cs="Arial"/>
           <w:sz w:val="24"/>
         </w:rPr>
-        <w:t> fallado</w:t>
-      </w:r>
-      <w:r>
-        <w:rPr>
-          <w:rFonts w:ascii="Arial" w:hAnsi="Arial" w:cs="Arial"/>
-          <w:sz w:val="24"/>
-        </w:rPr>
-        <w:t>.</w:t>
+        <w:t> fallado.</w:t>
       </w:r>
     </w:p>
     <w:p>
@@ -550,14 +531,7 @@
           <w:rFonts w:ascii="Arial" w:hAnsi="Arial" w:cs="Arial"/>
           <w:sz w:val="24"/>
         </w:rPr>
-        <w:t xml:space="preserve">Asistencia: </w:t>
-      </w:r>
-      <w:r>
-        <w:rPr>
-          <w:rFonts w:ascii="Arial" w:hAnsi="Arial" w:cs="Arial"/>
-          <w:sz w:val="24"/>
-        </w:rPr>
-        <w:t>pase a un jugador que se encuentra en una posición de ventaja o que le ayuda a conseguir una canasta.</w:t>
+        <w:t>Asistencia: pase a un jugador que se encuentra en una posición de ventaja o que le ayuda a conseguir una canasta.</w:t>
       </w:r>
     </w:p>
     <w:p>
@@ -578,14 +552,7 @@
           <w:rFonts w:ascii="Arial" w:hAnsi="Arial" w:cs="Arial"/>
           <w:sz w:val="24"/>
         </w:rPr>
-        <w:t xml:space="preserve">Bloqueo: </w:t>
-      </w:r>
-      <w:r>
-        <w:rPr>
-          <w:rFonts w:ascii="Arial" w:hAnsi="Arial" w:cs="Arial"/>
-          <w:sz w:val="24"/>
-        </w:rPr>
-        <w:t> acción de juego en la que un jugador defensivo desvía el tiro de un jugador ofensivo del equipo contrario legalmente, sin tocar al jugador ofensivo.</w:t>
+        <w:t>Bloqueo:  acción de juego en la que un jugador defensivo desvía el tiro de un jugador ofensivo del equipo contrario legalmente, sin tocar al jugador ofensivo.</w:t>
       </w:r>
     </w:p>
     <w:p>
@@ -633,21 +600,7 @@
           <w:rFonts w:ascii="Arial" w:hAnsi="Arial" w:cs="Arial"/>
           <w:sz w:val="24"/>
         </w:rPr>
-        <w:t xml:space="preserve">1.Árboles binarios balanceados: </w:t>
-      </w:r>
-      <w:r>
-        <w:rPr>
-          <w:rFonts w:ascii="Arial" w:hAnsi="Arial" w:cs="Arial"/>
-          <w:sz w:val="24"/>
-        </w:rPr>
-        <w:t>Un árbol binario balanceado es un árbol binario en el cual las alturas de los dos subárboles de todo nodo difiere a lo sumo en 1. El balance de un nodo en un árbol binario se define como la altura de su subárbol izquierdo menos la altura de su subárbol derecho.</w:t>
-      </w:r>
-      <w:r>
-        <w:rPr>
-          <w:rFonts w:ascii="Arial" w:hAnsi="Arial" w:cs="Arial"/>
-          <w:sz w:val="24"/>
-        </w:rPr>
-        <w:t xml:space="preserve"> </w:t>
+        <w:t xml:space="preserve">1.Árboles binarios balanceados: Un árbol binario balanceado es un árbol binario en el cual las alturas de los dos subárboles de todo nodo difiere a lo sumo en 1. El balance de un nodo en un árbol binario se define como la altura de su subárbol izquierdo menos la altura de su subárbol derecho. </w:t>
       </w:r>
     </w:p>
     <w:p>
@@ -786,14 +739,7 @@
           <w:rFonts w:ascii="Arial" w:hAnsi="Arial" w:cs="Arial"/>
           <w:sz w:val="24"/>
         </w:rPr>
-        <w:t>log n)</w:t>
-      </w:r>
-      <w:r>
-        <w:rPr>
-          <w:rFonts w:ascii="Arial" w:hAnsi="Arial" w:cs="Arial"/>
-          <w:sz w:val="24"/>
-        </w:rPr>
-        <w:t>.</w:t>
+        <w:t>log n).</w:t>
       </w:r>
     </w:p>
     <w:p>
@@ -955,21 +901,7 @@
           <w:rFonts w:ascii="Arial" w:hAnsi="Arial" w:cs="Arial"/>
           <w:sz w:val="24"/>
         </w:rPr>
-        <w:t>el número promedio de comparaciones que se deben realizar para localizar una determinada clave en un árbol binario de búsqueda con crecimiento descontrolado es </w:t>
-      </w:r>
-      <w:r>
-        <w:rPr>
-          <w:rFonts w:ascii="Arial" w:hAnsi="Arial" w:cs="Arial"/>
-          <w:sz w:val="24"/>
-        </w:rPr>
-        <w:t>N/2, </w:t>
-      </w:r>
-      <w:r>
-        <w:rPr>
-          <w:rFonts w:ascii="Arial" w:hAnsi="Arial" w:cs="Arial"/>
-          <w:sz w:val="24"/>
-        </w:rPr>
-        <w:t>cifra que muestra un rendimiento muy pobre en la estructura.</w:t>
+        <w:t>el número promedio de comparaciones que se deben realizar para localizar una determinada clave en un árbol binario de búsqueda con crecimiento descontrolado es N/2, cifra que muestra un rendimiento muy pobre en la estructura.</w:t>
       </w:r>
     </w:p>
     <w:p>
@@ -1480,18 +1412,9 @@
                 <w:rFonts w:ascii="Arial" w:hAnsi="Arial" w:cs="Arial"/>
                 <w:sz w:val="24"/>
               </w:rPr>
-              <w:t xml:space="preserve">Peor caso. </w:t>
-            </w:r>
-            <w:proofErr w:type="gramStart"/>
-            <w:r>
-              <w:rPr>
-                <w:rFonts w:ascii="Arial" w:hAnsi="Arial" w:cs="Arial"/>
-                <w:sz w:val="24"/>
-              </w:rPr>
-              <w:t>O(</w:t>
+              <w:t>Peor caso. O(</w:t>
             </w:r>
             <w:proofErr w:type="spellStart"/>
-            <w:proofErr w:type="gramEnd"/>
             <w:r>
               <w:rPr>
                 <w:rFonts w:ascii="Arial" w:hAnsi="Arial" w:cs="Arial"/>
@@ -2498,19 +2421,7 @@
               <w:rPr>
                 <w:rFonts w:ascii="Arial" w:eastAsia="Arial" w:hAnsi="Arial"/>
               </w:rPr>
-              <w:t>R3</w:t>
-            </w:r>
-            <w:r>
-              <w:rPr>
-                <w:rFonts w:ascii="Arial" w:eastAsia="Arial" w:hAnsi="Arial"/>
-              </w:rPr>
-              <w:t xml:space="preserve">. </w:t>
-            </w:r>
-            <w:r>
-              <w:rPr>
-                <w:rFonts w:ascii="Arial" w:eastAsia="Arial" w:hAnsi="Arial"/>
-              </w:rPr>
-              <w:t>Eliminar Jugador.</w:t>
+              <w:t>R3. Eliminar Jugador.</w:t>
             </w:r>
           </w:p>
         </w:tc>
@@ -3100,6 +3011,1306 @@
       <w:pPr>
         <w:rPr>
           <w:rFonts w:ascii="Arial" w:hAnsi="Arial" w:cs="Arial"/>
+          <w:b/>
+          <w:sz w:val="24"/>
+        </w:rPr>
+      </w:pPr>
+      <w:r>
+        <w:rPr>
+          <w:rFonts w:ascii="Arial" w:hAnsi="Arial" w:cs="Arial"/>
+          <w:b/>
+          <w:sz w:val="24"/>
+        </w:rPr>
+        <w:t>Etapa 2: Diseño</w:t>
+      </w:r>
+    </w:p>
+    <w:p>
+      <w:pPr>
+        <w:rPr>
+          <w:rFonts w:ascii="Arial" w:hAnsi="Arial" w:cs="Arial"/>
+          <w:b/>
+          <w:sz w:val="24"/>
+        </w:rPr>
+      </w:pPr>
+    </w:p>
+    <w:p>
+      <w:pPr>
+        <w:rPr>
+          <w:rFonts w:ascii="Arial" w:hAnsi="Arial" w:cs="Arial"/>
+          <w:b/>
+          <w:sz w:val="24"/>
+        </w:rPr>
+      </w:pPr>
+      <w:r>
+        <w:rPr>
+          <w:rFonts w:ascii="Arial" w:hAnsi="Arial" w:cs="Arial"/>
+          <w:b/>
+          <w:sz w:val="24"/>
+        </w:rPr>
+        <w:t>Definición de tipos abstractos de datos.</w:t>
+      </w:r>
+    </w:p>
+    <w:tbl>
+      <w:tblPr>
+        <w:tblStyle w:val="Tablaconcuadrcula"/>
+        <w:tblW w:w="0" w:type="auto"/>
+        <w:tblLook w:val="04A0" w:firstRow="1" w:lastRow="0" w:firstColumn="1" w:lastColumn="0" w:noHBand="0" w:noVBand="1"/>
+      </w:tblPr>
+      <w:tblGrid>
+        <w:gridCol w:w="8828"/>
+      </w:tblGrid>
+      <w:tr>
+        <w:tc>
+          <w:tcPr>
+            <w:tcW w:w="8828" w:type="dxa"/>
+          </w:tcPr>
+          <w:p>
+            <w:pPr>
+              <w:rPr>
+                <w:rFonts w:ascii="Arial" w:hAnsi="Arial" w:cs="Arial"/>
+                <w:b/>
+                <w:sz w:val="24"/>
+              </w:rPr>
+            </w:pPr>
+            <w:r>
+              <w:rPr>
+                <w:rFonts w:ascii="Arial" w:hAnsi="Arial" w:cs="Arial"/>
+                <w:b/>
+                <w:sz w:val="24"/>
+              </w:rPr>
+              <w:t>TAD</w:t>
+            </w:r>
+          </w:p>
+        </w:tc>
+      </w:tr>
+      <w:tr>
+        <w:tc>
+          <w:tcPr>
+            <w:tcW w:w="8828" w:type="dxa"/>
+          </w:tcPr>
+          <w:p>
+            <w:pPr>
+              <w:rPr>
+                <w:rFonts w:ascii="Arial" w:hAnsi="Arial" w:cs="Arial"/>
+                <w:b/>
+                <w:sz w:val="24"/>
+              </w:rPr>
+            </w:pPr>
+            <w:r>
+              <w:rPr>
+                <w:rFonts w:ascii="Arial" w:hAnsi="Arial" w:cs="Arial"/>
+                <w:b/>
+                <w:sz w:val="24"/>
+              </w:rPr>
+              <w:t>Def. abstracta del tipo de dato</w:t>
+            </w:r>
+          </w:p>
+        </w:tc>
+      </w:tr>
+      <w:tr>
+        <w:tc>
+          <w:tcPr>
+            <w:tcW w:w="8828" w:type="dxa"/>
+          </w:tcPr>
+          <w:p>
+            <w:pPr>
+              <w:rPr>
+                <w:rFonts w:ascii="Arial" w:hAnsi="Arial" w:cs="Arial"/>
+                <w:b/>
+                <w:sz w:val="24"/>
+              </w:rPr>
+            </w:pPr>
+            <w:r>
+              <w:rPr>
+                <w:rFonts w:ascii="Arial" w:hAnsi="Arial" w:cs="Arial"/>
+                <w:b/>
+                <w:sz w:val="24"/>
+              </w:rPr>
+              <w:t>Invariantes</w:t>
+            </w:r>
+          </w:p>
+        </w:tc>
+      </w:tr>
+      <w:tr>
+        <w:tc>
+          <w:tcPr>
+            <w:tcW w:w="8828" w:type="dxa"/>
+          </w:tcPr>
+          <w:p>
+            <w:pPr>
+              <w:rPr>
+                <w:rFonts w:ascii="Arial" w:hAnsi="Arial" w:cs="Arial"/>
+                <w:b/>
+                <w:sz w:val="24"/>
+              </w:rPr>
+            </w:pPr>
+            <w:r>
+              <w:rPr>
+                <w:rFonts w:ascii="Arial" w:hAnsi="Arial" w:cs="Arial"/>
+                <w:b/>
+                <w:sz w:val="24"/>
+              </w:rPr>
+              <w:t>Operaciones</w:t>
+            </w:r>
+          </w:p>
+        </w:tc>
+      </w:tr>
+    </w:tbl>
+    <w:p>
+      <w:pPr>
+        <w:rPr>
+          <w:rFonts w:ascii="Arial" w:hAnsi="Arial" w:cs="Arial"/>
+          <w:b/>
+          <w:sz w:val="24"/>
+        </w:rPr>
+      </w:pPr>
+    </w:p>
+    <w:p>
+      <w:pPr>
+        <w:rPr>
+          <w:rFonts w:ascii="Arial" w:hAnsi="Arial" w:cs="Arial"/>
+          <w:b/>
+          <w:sz w:val="24"/>
+        </w:rPr>
+      </w:pPr>
+    </w:p>
+    <w:p>
+      <w:pPr>
+        <w:rPr>
+          <w:rFonts w:ascii="Arial" w:hAnsi="Arial" w:cs="Arial"/>
+          <w:b/>
+          <w:sz w:val="24"/>
+        </w:rPr>
+      </w:pPr>
+      <w:r>
+        <w:rPr>
+          <w:rFonts w:ascii="Arial" w:hAnsi="Arial" w:cs="Arial"/>
+          <w:b/>
+          <w:sz w:val="24"/>
+        </w:rPr>
+        <w:t>Diseño del diagrama de clase.</w:t>
+      </w:r>
+    </w:p>
+    <w:p>
+      <w:pPr>
+        <w:rPr>
+          <w:rFonts w:ascii="Arial" w:hAnsi="Arial" w:cs="Arial"/>
+          <w:b/>
+          <w:sz w:val="24"/>
+        </w:rPr>
+      </w:pPr>
+      <w:r>
+        <w:rPr>
+          <w:rFonts w:ascii="Arial" w:hAnsi="Arial" w:cs="Arial"/>
+          <w:b/>
+          <w:sz w:val="24"/>
+        </w:rPr>
+        <w:t>Diseño de Casos para pruebas unitarias</w:t>
+      </w:r>
+    </w:p>
+    <w:tbl>
+      <w:tblPr>
+        <w:tblStyle w:val="Tabladecuadrcula4-nfasis6"/>
+        <w:tblW w:w="0" w:type="auto"/>
+        <w:tblLook w:val="04A0" w:firstRow="1" w:lastRow="0" w:firstColumn="1" w:lastColumn="0" w:noHBand="0" w:noVBand="1"/>
+      </w:tblPr>
+      <w:tblGrid>
+        <w:gridCol w:w="1765"/>
+        <w:gridCol w:w="1765"/>
+        <w:gridCol w:w="1766"/>
+        <w:gridCol w:w="1766"/>
+        <w:gridCol w:w="1766"/>
+      </w:tblGrid>
+      <w:tr>
+        <w:trPr>
+          <w:cnfStyle w:val="100000000000" w:firstRow="1" w:lastRow="0" w:firstColumn="0" w:lastColumn="0" w:oddVBand="0" w:evenVBand="0" w:oddHBand="0" w:evenHBand="0" w:firstRowFirstColumn="0" w:firstRowLastColumn="0" w:lastRowFirstColumn="0" w:lastRowLastColumn="0"/>
+        </w:trPr>
+        <w:tc>
+          <w:tcPr>
+            <w:cnfStyle w:val="001000000000" w:firstRow="0" w:lastRow="0" w:firstColumn="1" w:lastColumn="0" w:oddVBand="0" w:evenVBand="0" w:oddHBand="0" w:evenHBand="0" w:firstRowFirstColumn="0" w:firstRowLastColumn="0" w:lastRowFirstColumn="0" w:lastRowLastColumn="0"/>
+            <w:tcW w:w="1765" w:type="dxa"/>
+            <w:shd w:val="clear" w:color="auto" w:fill="66FF99"/>
+            <w:vAlign w:val="center"/>
+          </w:tcPr>
+          <w:p>
+            <w:pPr>
+              <w:jc w:val="center"/>
+              <w:rPr>
+                <w:rFonts w:ascii="Consolas" w:hAnsi="Consolas" w:cs="Arial"/>
+                <w:color w:val="auto"/>
+              </w:rPr>
+            </w:pPr>
+            <w:r>
+              <w:rPr>
+                <w:rFonts w:ascii="Consolas" w:hAnsi="Consolas" w:cs="Arial"/>
+                <w:color w:val="auto"/>
+              </w:rPr>
+              <w:t>Entrada</w:t>
+            </w:r>
+          </w:p>
+        </w:tc>
+        <w:tc>
+          <w:tcPr>
+            <w:tcW w:w="1765" w:type="dxa"/>
+            <w:shd w:val="clear" w:color="auto" w:fill="66FF99"/>
+            <w:vAlign w:val="center"/>
+          </w:tcPr>
+          <w:p>
+            <w:pPr>
+              <w:jc w:val="center"/>
+              <w:cnfStyle w:val="100000000000" w:firstRow="1" w:lastRow="0" w:firstColumn="0" w:lastColumn="0" w:oddVBand="0" w:evenVBand="0" w:oddHBand="0" w:evenHBand="0" w:firstRowFirstColumn="0" w:firstRowLastColumn="0" w:lastRowFirstColumn="0" w:lastRowLastColumn="0"/>
+              <w:rPr>
+                <w:rFonts w:ascii="Consolas" w:hAnsi="Consolas" w:cs="Arial"/>
+                <w:color w:val="auto"/>
+              </w:rPr>
+            </w:pPr>
+            <w:r>
+              <w:rPr>
+                <w:rFonts w:ascii="Consolas" w:hAnsi="Consolas" w:cs="Arial"/>
+                <w:color w:val="auto"/>
+              </w:rPr>
+              <w:t>Salida</w:t>
+            </w:r>
+          </w:p>
+        </w:tc>
+        <w:tc>
+          <w:tcPr>
+            <w:tcW w:w="1766" w:type="dxa"/>
+            <w:shd w:val="clear" w:color="auto" w:fill="66FF99"/>
+            <w:vAlign w:val="center"/>
+          </w:tcPr>
+          <w:p>
+            <w:pPr>
+              <w:jc w:val="center"/>
+              <w:cnfStyle w:val="100000000000" w:firstRow="1" w:lastRow="0" w:firstColumn="0" w:lastColumn="0" w:oddVBand="0" w:evenVBand="0" w:oddHBand="0" w:evenHBand="0" w:firstRowFirstColumn="0" w:firstRowLastColumn="0" w:lastRowFirstColumn="0" w:lastRowLastColumn="0"/>
+              <w:rPr>
+                <w:rFonts w:ascii="Consolas" w:hAnsi="Consolas" w:cs="Arial"/>
+                <w:color w:val="auto"/>
+              </w:rPr>
+            </w:pPr>
+            <w:r>
+              <w:rPr>
+                <w:rFonts w:ascii="Consolas" w:hAnsi="Consolas" w:cs="Arial"/>
+                <w:color w:val="auto"/>
+              </w:rPr>
+              <w:t>Descripción de la prueba</w:t>
+            </w:r>
+          </w:p>
+        </w:tc>
+        <w:tc>
+          <w:tcPr>
+            <w:tcW w:w="1766" w:type="dxa"/>
+            <w:shd w:val="clear" w:color="auto" w:fill="66FF99"/>
+            <w:vAlign w:val="center"/>
+          </w:tcPr>
+          <w:p>
+            <w:pPr>
+              <w:jc w:val="center"/>
+              <w:cnfStyle w:val="100000000000" w:firstRow="1" w:lastRow="0" w:firstColumn="0" w:lastColumn="0" w:oddVBand="0" w:evenVBand="0" w:oddHBand="0" w:evenHBand="0" w:firstRowFirstColumn="0" w:firstRowLastColumn="0" w:lastRowFirstColumn="0" w:lastRowLastColumn="0"/>
+              <w:rPr>
+                <w:rFonts w:ascii="Consolas" w:hAnsi="Consolas" w:cs="Arial"/>
+                <w:color w:val="auto"/>
+              </w:rPr>
+            </w:pPr>
+            <w:r>
+              <w:rPr>
+                <w:rFonts w:ascii="Consolas" w:hAnsi="Consolas" w:cs="Arial"/>
+                <w:color w:val="auto"/>
+              </w:rPr>
+              <w:t>Método</w:t>
+            </w:r>
+          </w:p>
+        </w:tc>
+        <w:tc>
+          <w:tcPr>
+            <w:tcW w:w="1766" w:type="dxa"/>
+            <w:shd w:val="clear" w:color="auto" w:fill="66FF99"/>
+            <w:vAlign w:val="center"/>
+          </w:tcPr>
+          <w:p>
+            <w:pPr>
+              <w:jc w:val="center"/>
+              <w:cnfStyle w:val="100000000000" w:firstRow="1" w:lastRow="0" w:firstColumn="0" w:lastColumn="0" w:oddVBand="0" w:evenVBand="0" w:oddHBand="0" w:evenHBand="0" w:firstRowFirstColumn="0" w:firstRowLastColumn="0" w:lastRowFirstColumn="0" w:lastRowLastColumn="0"/>
+              <w:rPr>
+                <w:rFonts w:ascii="Consolas" w:hAnsi="Consolas" w:cs="Arial"/>
+                <w:color w:val="auto"/>
+              </w:rPr>
+            </w:pPr>
+            <w:r>
+              <w:rPr>
+                <w:rFonts w:ascii="Consolas" w:hAnsi="Consolas" w:cs="Arial"/>
+                <w:color w:val="auto"/>
+              </w:rPr>
+              <w:t>Clase</w:t>
+            </w:r>
+          </w:p>
+        </w:tc>
+      </w:tr>
+      <w:tr>
+        <w:trPr>
+          <w:cnfStyle w:val="000000100000" w:firstRow="0" w:lastRow="0" w:firstColumn="0" w:lastColumn="0" w:oddVBand="0" w:evenVBand="0" w:oddHBand="1" w:evenHBand="0" w:firstRowFirstColumn="0" w:firstRowLastColumn="0" w:lastRowFirstColumn="0" w:lastRowLastColumn="0"/>
+          <w:trHeight w:val="135"/>
+        </w:trPr>
+        <w:tc>
+          <w:tcPr>
+            <w:cnfStyle w:val="001000000000" w:firstRow="0" w:lastRow="0" w:firstColumn="1" w:lastColumn="0" w:oddVBand="0" w:evenVBand="0" w:oddHBand="0" w:evenHBand="0" w:firstRowFirstColumn="0" w:firstRowLastColumn="0" w:lastRowFirstColumn="0" w:lastRowLastColumn="0"/>
+            <w:tcW w:w="1765" w:type="dxa"/>
+            <w:shd w:val="clear" w:color="auto" w:fill="auto"/>
+          </w:tcPr>
+          <w:p>
+            <w:pPr>
+              <w:jc w:val="center"/>
+              <w:rPr>
+                <w:rFonts w:ascii="Consolas" w:hAnsi="Consolas" w:cs="Arial"/>
+                <w:b w:val="0"/>
+                <w:sz w:val="24"/>
+              </w:rPr>
+            </w:pPr>
+          </w:p>
+        </w:tc>
+        <w:tc>
+          <w:tcPr>
+            <w:tcW w:w="1765" w:type="dxa"/>
+            <w:shd w:val="clear" w:color="auto" w:fill="auto"/>
+          </w:tcPr>
+          <w:p>
+            <w:pPr>
+              <w:jc w:val="center"/>
+              <w:cnfStyle w:val="000000100000" w:firstRow="0" w:lastRow="0" w:firstColumn="0" w:lastColumn="0" w:oddVBand="0" w:evenVBand="0" w:oddHBand="1" w:evenHBand="0" w:firstRowFirstColumn="0" w:firstRowLastColumn="0" w:lastRowFirstColumn="0" w:lastRowLastColumn="0"/>
+              <w:rPr>
+                <w:rFonts w:ascii="Consolas" w:hAnsi="Consolas" w:cs="Arial"/>
+                <w:sz w:val="24"/>
+              </w:rPr>
+            </w:pPr>
+            <w:r>
+              <w:rPr>
+                <w:rFonts w:ascii="Consolas" w:hAnsi="Consolas" w:cs="Arial"/>
+                <w:sz w:val="24"/>
+              </w:rPr>
+              <w:t>True</w:t>
+            </w:r>
+          </w:p>
+        </w:tc>
+        <w:tc>
+          <w:tcPr>
+            <w:tcW w:w="1766" w:type="dxa"/>
+            <w:vMerge w:val="restart"/>
+            <w:shd w:val="clear" w:color="auto" w:fill="auto"/>
+          </w:tcPr>
+          <w:p>
+            <w:pPr>
+              <w:jc w:val="center"/>
+              <w:cnfStyle w:val="000000100000" w:firstRow="0" w:lastRow="0" w:firstColumn="0" w:lastColumn="0" w:oddVBand="0" w:evenVBand="0" w:oddHBand="1" w:evenHBand="0" w:firstRowFirstColumn="0" w:firstRowLastColumn="0" w:lastRowFirstColumn="0" w:lastRowLastColumn="0"/>
+              <w:rPr>
+                <w:rFonts w:ascii="Consolas" w:hAnsi="Consolas" w:cs="Arial"/>
+                <w:sz w:val="24"/>
+              </w:rPr>
+            </w:pPr>
+          </w:p>
+        </w:tc>
+        <w:tc>
+          <w:tcPr>
+            <w:tcW w:w="1766" w:type="dxa"/>
+            <w:vMerge w:val="restart"/>
+            <w:shd w:val="clear" w:color="auto" w:fill="auto"/>
+          </w:tcPr>
+          <w:p>
+            <w:pPr>
+              <w:jc w:val="center"/>
+              <w:cnfStyle w:val="000000100000" w:firstRow="0" w:lastRow="0" w:firstColumn="0" w:lastColumn="0" w:oddVBand="0" w:evenVBand="0" w:oddHBand="1" w:evenHBand="0" w:firstRowFirstColumn="0" w:firstRowLastColumn="0" w:lastRowFirstColumn="0" w:lastRowLastColumn="0"/>
+              <w:rPr>
+                <w:rFonts w:ascii="Consolas" w:hAnsi="Consolas" w:cs="Arial"/>
+                <w:sz w:val="24"/>
+              </w:rPr>
+            </w:pPr>
+          </w:p>
+        </w:tc>
+        <w:tc>
+          <w:tcPr>
+            <w:tcW w:w="1766" w:type="dxa"/>
+            <w:vMerge w:val="restart"/>
+            <w:shd w:val="clear" w:color="auto" w:fill="auto"/>
+          </w:tcPr>
+          <w:p>
+            <w:pPr>
+              <w:jc w:val="center"/>
+              <w:cnfStyle w:val="000000100000" w:firstRow="0" w:lastRow="0" w:firstColumn="0" w:lastColumn="0" w:oddVBand="0" w:evenVBand="0" w:oddHBand="1" w:evenHBand="0" w:firstRowFirstColumn="0" w:firstRowLastColumn="0" w:lastRowFirstColumn="0" w:lastRowLastColumn="0"/>
+              <w:rPr>
+                <w:rFonts w:ascii="Consolas" w:hAnsi="Consolas" w:cs="Arial"/>
+                <w:sz w:val="24"/>
+              </w:rPr>
+            </w:pPr>
+          </w:p>
+        </w:tc>
+      </w:tr>
+      <w:tr>
+        <w:trPr>
+          <w:trHeight w:val="135"/>
+        </w:trPr>
+        <w:tc>
+          <w:tcPr>
+            <w:cnfStyle w:val="001000000000" w:firstRow="0" w:lastRow="0" w:firstColumn="1" w:lastColumn="0" w:oddVBand="0" w:evenVBand="0" w:oddHBand="0" w:evenHBand="0" w:firstRowFirstColumn="0" w:firstRowLastColumn="0" w:lastRowFirstColumn="0" w:lastRowLastColumn="0"/>
+            <w:tcW w:w="1765" w:type="dxa"/>
+            <w:shd w:val="clear" w:color="auto" w:fill="F4895E"/>
+          </w:tcPr>
+          <w:p>
+            <w:pPr>
+              <w:jc w:val="center"/>
+              <w:rPr>
+                <w:rFonts w:ascii="Consolas" w:hAnsi="Consolas" w:cs="Arial"/>
+                <w:b w:val="0"/>
+                <w:sz w:val="24"/>
+              </w:rPr>
+            </w:pPr>
+          </w:p>
+        </w:tc>
+        <w:tc>
+          <w:tcPr>
+            <w:tcW w:w="1765" w:type="dxa"/>
+            <w:shd w:val="clear" w:color="auto" w:fill="F4895E"/>
+          </w:tcPr>
+          <w:p>
+            <w:pPr>
+              <w:jc w:val="center"/>
+              <w:cnfStyle w:val="000000000000" w:firstRow="0" w:lastRow="0" w:firstColumn="0" w:lastColumn="0" w:oddVBand="0" w:evenVBand="0" w:oddHBand="0" w:evenHBand="0" w:firstRowFirstColumn="0" w:firstRowLastColumn="0" w:lastRowFirstColumn="0" w:lastRowLastColumn="0"/>
+              <w:rPr>
+                <w:rFonts w:ascii="Consolas" w:hAnsi="Consolas" w:cs="Arial"/>
+                <w:sz w:val="24"/>
+              </w:rPr>
+            </w:pPr>
+            <w:r>
+              <w:rPr>
+                <w:rFonts w:ascii="Consolas" w:hAnsi="Consolas" w:cs="Arial"/>
+                <w:sz w:val="24"/>
+              </w:rPr>
+              <w:t>False</w:t>
+            </w:r>
+          </w:p>
+        </w:tc>
+        <w:tc>
+          <w:tcPr>
+            <w:tcW w:w="1766" w:type="dxa"/>
+            <w:vMerge/>
+            <w:shd w:val="clear" w:color="auto" w:fill="auto"/>
+          </w:tcPr>
+          <w:p>
+            <w:pPr>
+              <w:jc w:val="center"/>
+              <w:cnfStyle w:val="000000000000" w:firstRow="0" w:lastRow="0" w:firstColumn="0" w:lastColumn="0" w:oddVBand="0" w:evenVBand="0" w:oddHBand="0" w:evenHBand="0" w:firstRowFirstColumn="0" w:firstRowLastColumn="0" w:lastRowFirstColumn="0" w:lastRowLastColumn="0"/>
+              <w:rPr>
+                <w:rFonts w:ascii="Consolas" w:hAnsi="Consolas" w:cs="Arial"/>
+                <w:sz w:val="24"/>
+              </w:rPr>
+            </w:pPr>
+          </w:p>
+        </w:tc>
+        <w:tc>
+          <w:tcPr>
+            <w:tcW w:w="1766" w:type="dxa"/>
+            <w:vMerge/>
+            <w:shd w:val="clear" w:color="auto" w:fill="auto"/>
+          </w:tcPr>
+          <w:p>
+            <w:pPr>
+              <w:jc w:val="center"/>
+              <w:cnfStyle w:val="000000000000" w:firstRow="0" w:lastRow="0" w:firstColumn="0" w:lastColumn="0" w:oddVBand="0" w:evenVBand="0" w:oddHBand="0" w:evenHBand="0" w:firstRowFirstColumn="0" w:firstRowLastColumn="0" w:lastRowFirstColumn="0" w:lastRowLastColumn="0"/>
+              <w:rPr>
+                <w:rFonts w:ascii="Consolas" w:hAnsi="Consolas" w:cs="Arial"/>
+                <w:sz w:val="24"/>
+              </w:rPr>
+            </w:pPr>
+          </w:p>
+        </w:tc>
+        <w:tc>
+          <w:tcPr>
+            <w:tcW w:w="1766" w:type="dxa"/>
+            <w:vMerge/>
+            <w:shd w:val="clear" w:color="auto" w:fill="auto"/>
+          </w:tcPr>
+          <w:p>
+            <w:pPr>
+              <w:jc w:val="center"/>
+              <w:cnfStyle w:val="000000000000" w:firstRow="0" w:lastRow="0" w:firstColumn="0" w:lastColumn="0" w:oddVBand="0" w:evenVBand="0" w:oddHBand="0" w:evenHBand="0" w:firstRowFirstColumn="0" w:firstRowLastColumn="0" w:lastRowFirstColumn="0" w:lastRowLastColumn="0"/>
+              <w:rPr>
+                <w:rFonts w:ascii="Consolas" w:hAnsi="Consolas" w:cs="Arial"/>
+                <w:sz w:val="24"/>
+              </w:rPr>
+            </w:pPr>
+          </w:p>
+        </w:tc>
+      </w:tr>
+      <w:tr>
+        <w:trPr>
+          <w:cnfStyle w:val="000000100000" w:firstRow="0" w:lastRow="0" w:firstColumn="0" w:lastColumn="0" w:oddVBand="0" w:evenVBand="0" w:oddHBand="1" w:evenHBand="0" w:firstRowFirstColumn="0" w:firstRowLastColumn="0" w:lastRowFirstColumn="0" w:lastRowLastColumn="0"/>
+          <w:trHeight w:val="135"/>
+        </w:trPr>
+        <w:tc>
+          <w:tcPr>
+            <w:cnfStyle w:val="001000000000" w:firstRow="0" w:lastRow="0" w:firstColumn="1" w:lastColumn="0" w:oddVBand="0" w:evenVBand="0" w:oddHBand="0" w:evenHBand="0" w:firstRowFirstColumn="0" w:firstRowLastColumn="0" w:lastRowFirstColumn="0" w:lastRowLastColumn="0"/>
+            <w:tcW w:w="1765" w:type="dxa"/>
+            <w:shd w:val="clear" w:color="auto" w:fill="auto"/>
+          </w:tcPr>
+          <w:p>
+            <w:pPr>
+              <w:jc w:val="center"/>
+              <w:rPr>
+                <w:rFonts w:ascii="Consolas" w:hAnsi="Consolas" w:cs="Arial"/>
+                <w:b w:val="0"/>
+                <w:sz w:val="24"/>
+              </w:rPr>
+            </w:pPr>
+          </w:p>
+        </w:tc>
+        <w:tc>
+          <w:tcPr>
+            <w:tcW w:w="1765" w:type="dxa"/>
+            <w:shd w:val="clear" w:color="auto" w:fill="auto"/>
+          </w:tcPr>
+          <w:p>
+            <w:pPr>
+              <w:jc w:val="center"/>
+              <w:cnfStyle w:val="000000100000" w:firstRow="0" w:lastRow="0" w:firstColumn="0" w:lastColumn="0" w:oddVBand="0" w:evenVBand="0" w:oddHBand="1" w:evenHBand="0" w:firstRowFirstColumn="0" w:firstRowLastColumn="0" w:lastRowFirstColumn="0" w:lastRowLastColumn="0"/>
+              <w:rPr>
+                <w:rFonts w:ascii="Consolas" w:hAnsi="Consolas" w:cs="Arial"/>
+                <w:sz w:val="24"/>
+              </w:rPr>
+            </w:pPr>
+            <w:r>
+              <w:rPr>
+                <w:rFonts w:ascii="Consolas" w:hAnsi="Consolas" w:cs="Arial"/>
+                <w:sz w:val="24"/>
+              </w:rPr>
+              <w:t>True</w:t>
+            </w:r>
+          </w:p>
+        </w:tc>
+        <w:tc>
+          <w:tcPr>
+            <w:tcW w:w="1766" w:type="dxa"/>
+            <w:vMerge w:val="restart"/>
+            <w:shd w:val="clear" w:color="auto" w:fill="auto"/>
+          </w:tcPr>
+          <w:p>
+            <w:pPr>
+              <w:jc w:val="center"/>
+              <w:cnfStyle w:val="000000100000" w:firstRow="0" w:lastRow="0" w:firstColumn="0" w:lastColumn="0" w:oddVBand="0" w:evenVBand="0" w:oddHBand="1" w:evenHBand="0" w:firstRowFirstColumn="0" w:firstRowLastColumn="0" w:lastRowFirstColumn="0" w:lastRowLastColumn="0"/>
+              <w:rPr>
+                <w:rFonts w:ascii="Consolas" w:hAnsi="Consolas" w:cs="Arial"/>
+                <w:sz w:val="24"/>
+              </w:rPr>
+            </w:pPr>
+          </w:p>
+        </w:tc>
+        <w:tc>
+          <w:tcPr>
+            <w:tcW w:w="1766" w:type="dxa"/>
+            <w:vMerge w:val="restart"/>
+            <w:shd w:val="clear" w:color="auto" w:fill="auto"/>
+          </w:tcPr>
+          <w:p>
+            <w:pPr>
+              <w:jc w:val="center"/>
+              <w:cnfStyle w:val="000000100000" w:firstRow="0" w:lastRow="0" w:firstColumn="0" w:lastColumn="0" w:oddVBand="0" w:evenVBand="0" w:oddHBand="1" w:evenHBand="0" w:firstRowFirstColumn="0" w:firstRowLastColumn="0" w:lastRowFirstColumn="0" w:lastRowLastColumn="0"/>
+              <w:rPr>
+                <w:rFonts w:ascii="Consolas" w:hAnsi="Consolas" w:cs="Arial"/>
+                <w:sz w:val="24"/>
+              </w:rPr>
+            </w:pPr>
+          </w:p>
+        </w:tc>
+        <w:tc>
+          <w:tcPr>
+            <w:tcW w:w="1766" w:type="dxa"/>
+            <w:vMerge w:val="restart"/>
+            <w:shd w:val="clear" w:color="auto" w:fill="auto"/>
+          </w:tcPr>
+          <w:p>
+            <w:pPr>
+              <w:jc w:val="center"/>
+              <w:cnfStyle w:val="000000100000" w:firstRow="0" w:lastRow="0" w:firstColumn="0" w:lastColumn="0" w:oddVBand="0" w:evenVBand="0" w:oddHBand="1" w:evenHBand="0" w:firstRowFirstColumn="0" w:firstRowLastColumn="0" w:lastRowFirstColumn="0" w:lastRowLastColumn="0"/>
+              <w:rPr>
+                <w:rFonts w:ascii="Consolas" w:hAnsi="Consolas" w:cs="Arial"/>
+                <w:sz w:val="24"/>
+              </w:rPr>
+            </w:pPr>
+          </w:p>
+        </w:tc>
+      </w:tr>
+      <w:tr>
+        <w:trPr>
+          <w:trHeight w:val="135"/>
+        </w:trPr>
+        <w:tc>
+          <w:tcPr>
+            <w:cnfStyle w:val="001000000000" w:firstRow="0" w:lastRow="0" w:firstColumn="1" w:lastColumn="0" w:oddVBand="0" w:evenVBand="0" w:oddHBand="0" w:evenHBand="0" w:firstRowFirstColumn="0" w:firstRowLastColumn="0" w:lastRowFirstColumn="0" w:lastRowLastColumn="0"/>
+            <w:tcW w:w="1765" w:type="dxa"/>
+            <w:shd w:val="clear" w:color="auto" w:fill="F4895E"/>
+          </w:tcPr>
+          <w:p>
+            <w:pPr>
+              <w:jc w:val="center"/>
+              <w:rPr>
+                <w:rFonts w:ascii="Consolas" w:hAnsi="Consolas" w:cs="Arial"/>
+                <w:b w:val="0"/>
+                <w:sz w:val="24"/>
+              </w:rPr>
+            </w:pPr>
+          </w:p>
+        </w:tc>
+        <w:tc>
+          <w:tcPr>
+            <w:tcW w:w="1765" w:type="dxa"/>
+            <w:shd w:val="clear" w:color="auto" w:fill="F4895E"/>
+          </w:tcPr>
+          <w:p>
+            <w:pPr>
+              <w:jc w:val="center"/>
+              <w:cnfStyle w:val="000000000000" w:firstRow="0" w:lastRow="0" w:firstColumn="0" w:lastColumn="0" w:oddVBand="0" w:evenVBand="0" w:oddHBand="0" w:evenHBand="0" w:firstRowFirstColumn="0" w:firstRowLastColumn="0" w:lastRowFirstColumn="0" w:lastRowLastColumn="0"/>
+              <w:rPr>
+                <w:rFonts w:ascii="Consolas" w:hAnsi="Consolas" w:cs="Arial"/>
+                <w:sz w:val="24"/>
+              </w:rPr>
+            </w:pPr>
+            <w:r>
+              <w:rPr>
+                <w:rFonts w:ascii="Consolas" w:hAnsi="Consolas" w:cs="Arial"/>
+                <w:sz w:val="24"/>
+              </w:rPr>
+              <w:t>False</w:t>
+            </w:r>
+          </w:p>
+        </w:tc>
+        <w:tc>
+          <w:tcPr>
+            <w:tcW w:w="1766" w:type="dxa"/>
+            <w:vMerge/>
+            <w:shd w:val="clear" w:color="auto" w:fill="auto"/>
+          </w:tcPr>
+          <w:p>
+            <w:pPr>
+              <w:jc w:val="center"/>
+              <w:cnfStyle w:val="000000000000" w:firstRow="0" w:lastRow="0" w:firstColumn="0" w:lastColumn="0" w:oddVBand="0" w:evenVBand="0" w:oddHBand="0" w:evenHBand="0" w:firstRowFirstColumn="0" w:firstRowLastColumn="0" w:lastRowFirstColumn="0" w:lastRowLastColumn="0"/>
+              <w:rPr>
+                <w:rFonts w:ascii="Consolas" w:hAnsi="Consolas" w:cs="Arial"/>
+                <w:sz w:val="24"/>
+              </w:rPr>
+            </w:pPr>
+          </w:p>
+        </w:tc>
+        <w:tc>
+          <w:tcPr>
+            <w:tcW w:w="1766" w:type="dxa"/>
+            <w:vMerge/>
+            <w:shd w:val="clear" w:color="auto" w:fill="auto"/>
+          </w:tcPr>
+          <w:p>
+            <w:pPr>
+              <w:jc w:val="center"/>
+              <w:cnfStyle w:val="000000000000" w:firstRow="0" w:lastRow="0" w:firstColumn="0" w:lastColumn="0" w:oddVBand="0" w:evenVBand="0" w:oddHBand="0" w:evenHBand="0" w:firstRowFirstColumn="0" w:firstRowLastColumn="0" w:lastRowFirstColumn="0" w:lastRowLastColumn="0"/>
+              <w:rPr>
+                <w:rFonts w:ascii="Consolas" w:hAnsi="Consolas" w:cs="Arial"/>
+                <w:sz w:val="24"/>
+              </w:rPr>
+            </w:pPr>
+          </w:p>
+        </w:tc>
+        <w:tc>
+          <w:tcPr>
+            <w:tcW w:w="1766" w:type="dxa"/>
+            <w:vMerge/>
+            <w:shd w:val="clear" w:color="auto" w:fill="auto"/>
+          </w:tcPr>
+          <w:p>
+            <w:pPr>
+              <w:jc w:val="center"/>
+              <w:cnfStyle w:val="000000000000" w:firstRow="0" w:lastRow="0" w:firstColumn="0" w:lastColumn="0" w:oddVBand="0" w:evenVBand="0" w:oddHBand="0" w:evenHBand="0" w:firstRowFirstColumn="0" w:firstRowLastColumn="0" w:lastRowFirstColumn="0" w:lastRowLastColumn="0"/>
+              <w:rPr>
+                <w:rFonts w:ascii="Consolas" w:hAnsi="Consolas" w:cs="Arial"/>
+                <w:sz w:val="24"/>
+              </w:rPr>
+            </w:pPr>
+          </w:p>
+        </w:tc>
+      </w:tr>
+      <w:tr>
+        <w:trPr>
+          <w:cnfStyle w:val="000000100000" w:firstRow="0" w:lastRow="0" w:firstColumn="0" w:lastColumn="0" w:oddVBand="0" w:evenVBand="0" w:oddHBand="1" w:evenHBand="0" w:firstRowFirstColumn="0" w:firstRowLastColumn="0" w:lastRowFirstColumn="0" w:lastRowLastColumn="0"/>
+          <w:trHeight w:val="135"/>
+        </w:trPr>
+        <w:tc>
+          <w:tcPr>
+            <w:cnfStyle w:val="001000000000" w:firstRow="0" w:lastRow="0" w:firstColumn="1" w:lastColumn="0" w:oddVBand="0" w:evenVBand="0" w:oddHBand="0" w:evenHBand="0" w:firstRowFirstColumn="0" w:firstRowLastColumn="0" w:lastRowFirstColumn="0" w:lastRowLastColumn="0"/>
+            <w:tcW w:w="1765" w:type="dxa"/>
+            <w:shd w:val="clear" w:color="auto" w:fill="auto"/>
+          </w:tcPr>
+          <w:p>
+            <w:pPr>
+              <w:jc w:val="center"/>
+              <w:rPr>
+                <w:rFonts w:ascii="Consolas" w:hAnsi="Consolas" w:cs="Arial"/>
+                <w:b w:val="0"/>
+                <w:sz w:val="24"/>
+              </w:rPr>
+            </w:pPr>
+          </w:p>
+        </w:tc>
+        <w:tc>
+          <w:tcPr>
+            <w:tcW w:w="1765" w:type="dxa"/>
+            <w:shd w:val="clear" w:color="auto" w:fill="auto"/>
+          </w:tcPr>
+          <w:p>
+            <w:pPr>
+              <w:jc w:val="center"/>
+              <w:cnfStyle w:val="000000100000" w:firstRow="0" w:lastRow="0" w:firstColumn="0" w:lastColumn="0" w:oddVBand="0" w:evenVBand="0" w:oddHBand="1" w:evenHBand="0" w:firstRowFirstColumn="0" w:firstRowLastColumn="0" w:lastRowFirstColumn="0" w:lastRowLastColumn="0"/>
+              <w:rPr>
+                <w:rFonts w:ascii="Consolas" w:hAnsi="Consolas" w:cs="Arial"/>
+                <w:sz w:val="24"/>
+              </w:rPr>
+            </w:pPr>
+            <w:r>
+              <w:rPr>
+                <w:rFonts w:ascii="Consolas" w:hAnsi="Consolas" w:cs="Arial"/>
+                <w:sz w:val="24"/>
+              </w:rPr>
+              <w:t>True</w:t>
+            </w:r>
+          </w:p>
+        </w:tc>
+        <w:tc>
+          <w:tcPr>
+            <w:tcW w:w="1766" w:type="dxa"/>
+            <w:vMerge w:val="restart"/>
+            <w:shd w:val="clear" w:color="auto" w:fill="auto"/>
+          </w:tcPr>
+          <w:p>
+            <w:pPr>
+              <w:jc w:val="center"/>
+              <w:cnfStyle w:val="000000100000" w:firstRow="0" w:lastRow="0" w:firstColumn="0" w:lastColumn="0" w:oddVBand="0" w:evenVBand="0" w:oddHBand="1" w:evenHBand="0" w:firstRowFirstColumn="0" w:firstRowLastColumn="0" w:lastRowFirstColumn="0" w:lastRowLastColumn="0"/>
+              <w:rPr>
+                <w:rFonts w:ascii="Consolas" w:hAnsi="Consolas" w:cs="Arial"/>
+                <w:sz w:val="24"/>
+              </w:rPr>
+            </w:pPr>
+          </w:p>
+        </w:tc>
+        <w:tc>
+          <w:tcPr>
+            <w:tcW w:w="1766" w:type="dxa"/>
+            <w:vMerge w:val="restart"/>
+            <w:shd w:val="clear" w:color="auto" w:fill="auto"/>
+          </w:tcPr>
+          <w:p>
+            <w:pPr>
+              <w:jc w:val="center"/>
+              <w:cnfStyle w:val="000000100000" w:firstRow="0" w:lastRow="0" w:firstColumn="0" w:lastColumn="0" w:oddVBand="0" w:evenVBand="0" w:oddHBand="1" w:evenHBand="0" w:firstRowFirstColumn="0" w:firstRowLastColumn="0" w:lastRowFirstColumn="0" w:lastRowLastColumn="0"/>
+              <w:rPr>
+                <w:rFonts w:ascii="Consolas" w:hAnsi="Consolas" w:cs="Arial"/>
+                <w:sz w:val="24"/>
+              </w:rPr>
+            </w:pPr>
+          </w:p>
+        </w:tc>
+        <w:tc>
+          <w:tcPr>
+            <w:tcW w:w="1766" w:type="dxa"/>
+            <w:vMerge w:val="restart"/>
+            <w:shd w:val="clear" w:color="auto" w:fill="auto"/>
+          </w:tcPr>
+          <w:p>
+            <w:pPr>
+              <w:jc w:val="center"/>
+              <w:cnfStyle w:val="000000100000" w:firstRow="0" w:lastRow="0" w:firstColumn="0" w:lastColumn="0" w:oddVBand="0" w:evenVBand="0" w:oddHBand="1" w:evenHBand="0" w:firstRowFirstColumn="0" w:firstRowLastColumn="0" w:lastRowFirstColumn="0" w:lastRowLastColumn="0"/>
+              <w:rPr>
+                <w:rFonts w:ascii="Consolas" w:hAnsi="Consolas" w:cs="Arial"/>
+                <w:sz w:val="24"/>
+              </w:rPr>
+            </w:pPr>
+          </w:p>
+        </w:tc>
+      </w:tr>
+      <w:tr>
+        <w:trPr>
+          <w:trHeight w:val="135"/>
+        </w:trPr>
+        <w:tc>
+          <w:tcPr>
+            <w:cnfStyle w:val="001000000000" w:firstRow="0" w:lastRow="0" w:firstColumn="1" w:lastColumn="0" w:oddVBand="0" w:evenVBand="0" w:oddHBand="0" w:evenHBand="0" w:firstRowFirstColumn="0" w:firstRowLastColumn="0" w:lastRowFirstColumn="0" w:lastRowLastColumn="0"/>
+            <w:tcW w:w="1765" w:type="dxa"/>
+            <w:shd w:val="clear" w:color="auto" w:fill="F4895E"/>
+          </w:tcPr>
+          <w:p>
+            <w:pPr>
+              <w:jc w:val="center"/>
+              <w:rPr>
+                <w:rFonts w:ascii="Consolas" w:hAnsi="Consolas" w:cs="Arial"/>
+                <w:sz w:val="24"/>
+              </w:rPr>
+            </w:pPr>
+          </w:p>
+        </w:tc>
+        <w:tc>
+          <w:tcPr>
+            <w:tcW w:w="1765" w:type="dxa"/>
+            <w:shd w:val="clear" w:color="auto" w:fill="F4895E"/>
+          </w:tcPr>
+          <w:p>
+            <w:pPr>
+              <w:jc w:val="center"/>
+              <w:cnfStyle w:val="000000000000" w:firstRow="0" w:lastRow="0" w:firstColumn="0" w:lastColumn="0" w:oddVBand="0" w:evenVBand="0" w:oddHBand="0" w:evenHBand="0" w:firstRowFirstColumn="0" w:firstRowLastColumn="0" w:lastRowFirstColumn="0" w:lastRowLastColumn="0"/>
+              <w:rPr>
+                <w:rFonts w:ascii="Consolas" w:hAnsi="Consolas" w:cs="Arial"/>
+                <w:sz w:val="24"/>
+              </w:rPr>
+            </w:pPr>
+            <w:r>
+              <w:rPr>
+                <w:rFonts w:ascii="Consolas" w:hAnsi="Consolas" w:cs="Arial"/>
+                <w:sz w:val="24"/>
+              </w:rPr>
+              <w:t>False</w:t>
+            </w:r>
+          </w:p>
+        </w:tc>
+        <w:tc>
+          <w:tcPr>
+            <w:tcW w:w="1766" w:type="dxa"/>
+            <w:vMerge/>
+            <w:shd w:val="clear" w:color="auto" w:fill="auto"/>
+          </w:tcPr>
+          <w:p>
+            <w:pPr>
+              <w:jc w:val="center"/>
+              <w:cnfStyle w:val="000000000000" w:firstRow="0" w:lastRow="0" w:firstColumn="0" w:lastColumn="0" w:oddVBand="0" w:evenVBand="0" w:oddHBand="0" w:evenHBand="0" w:firstRowFirstColumn="0" w:firstRowLastColumn="0" w:lastRowFirstColumn="0" w:lastRowLastColumn="0"/>
+              <w:rPr>
+                <w:rFonts w:ascii="Consolas" w:hAnsi="Consolas" w:cs="Arial"/>
+                <w:sz w:val="24"/>
+              </w:rPr>
+            </w:pPr>
+          </w:p>
+        </w:tc>
+        <w:tc>
+          <w:tcPr>
+            <w:tcW w:w="1766" w:type="dxa"/>
+            <w:vMerge/>
+            <w:shd w:val="clear" w:color="auto" w:fill="auto"/>
+          </w:tcPr>
+          <w:p>
+            <w:pPr>
+              <w:jc w:val="center"/>
+              <w:cnfStyle w:val="000000000000" w:firstRow="0" w:lastRow="0" w:firstColumn="0" w:lastColumn="0" w:oddVBand="0" w:evenVBand="0" w:oddHBand="0" w:evenHBand="0" w:firstRowFirstColumn="0" w:firstRowLastColumn="0" w:lastRowFirstColumn="0" w:lastRowLastColumn="0"/>
+              <w:rPr>
+                <w:rFonts w:ascii="Consolas" w:hAnsi="Consolas" w:cs="Arial"/>
+                <w:sz w:val="24"/>
+              </w:rPr>
+            </w:pPr>
+          </w:p>
+        </w:tc>
+        <w:tc>
+          <w:tcPr>
+            <w:tcW w:w="1766" w:type="dxa"/>
+            <w:vMerge/>
+            <w:shd w:val="clear" w:color="auto" w:fill="auto"/>
+          </w:tcPr>
+          <w:p>
+            <w:pPr>
+              <w:jc w:val="center"/>
+              <w:cnfStyle w:val="000000000000" w:firstRow="0" w:lastRow="0" w:firstColumn="0" w:lastColumn="0" w:oddVBand="0" w:evenVBand="0" w:oddHBand="0" w:evenHBand="0" w:firstRowFirstColumn="0" w:firstRowLastColumn="0" w:lastRowFirstColumn="0" w:lastRowLastColumn="0"/>
+              <w:rPr>
+                <w:rFonts w:ascii="Consolas" w:hAnsi="Consolas" w:cs="Arial"/>
+                <w:sz w:val="24"/>
+              </w:rPr>
+            </w:pPr>
+          </w:p>
+        </w:tc>
+      </w:tr>
+      <w:tr>
+        <w:trPr>
+          <w:cnfStyle w:val="000000100000" w:firstRow="0" w:lastRow="0" w:firstColumn="0" w:lastColumn="0" w:oddVBand="0" w:evenVBand="0" w:oddHBand="1" w:evenHBand="0" w:firstRowFirstColumn="0" w:firstRowLastColumn="0" w:lastRowFirstColumn="0" w:lastRowLastColumn="0"/>
+          <w:trHeight w:val="135"/>
+        </w:trPr>
+        <w:tc>
+          <w:tcPr>
+            <w:cnfStyle w:val="001000000000" w:firstRow="0" w:lastRow="0" w:firstColumn="1" w:lastColumn="0" w:oddVBand="0" w:evenVBand="0" w:oddHBand="0" w:evenHBand="0" w:firstRowFirstColumn="0" w:firstRowLastColumn="0" w:lastRowFirstColumn="0" w:lastRowLastColumn="0"/>
+            <w:tcW w:w="1765" w:type="dxa"/>
+            <w:shd w:val="clear" w:color="auto" w:fill="auto"/>
+          </w:tcPr>
+          <w:p>
+            <w:pPr>
+              <w:jc w:val="center"/>
+              <w:rPr>
+                <w:rFonts w:ascii="Consolas" w:hAnsi="Consolas" w:cs="Arial"/>
+                <w:b w:val="0"/>
+                <w:sz w:val="24"/>
+              </w:rPr>
+            </w:pPr>
+          </w:p>
+        </w:tc>
+        <w:tc>
+          <w:tcPr>
+            <w:tcW w:w="1765" w:type="dxa"/>
+            <w:shd w:val="clear" w:color="auto" w:fill="auto"/>
+          </w:tcPr>
+          <w:p>
+            <w:pPr>
+              <w:jc w:val="center"/>
+              <w:cnfStyle w:val="000000100000" w:firstRow="0" w:lastRow="0" w:firstColumn="0" w:lastColumn="0" w:oddVBand="0" w:evenVBand="0" w:oddHBand="1" w:evenHBand="0" w:firstRowFirstColumn="0" w:firstRowLastColumn="0" w:lastRowFirstColumn="0" w:lastRowLastColumn="0"/>
+              <w:rPr>
+                <w:rFonts w:ascii="Consolas" w:hAnsi="Consolas" w:cs="Arial"/>
+                <w:sz w:val="24"/>
+              </w:rPr>
+            </w:pPr>
+            <w:r>
+              <w:rPr>
+                <w:rFonts w:ascii="Consolas" w:hAnsi="Consolas" w:cs="Arial"/>
+                <w:sz w:val="24"/>
+              </w:rPr>
+              <w:t>True</w:t>
+            </w:r>
+          </w:p>
+        </w:tc>
+        <w:tc>
+          <w:tcPr>
+            <w:tcW w:w="1766" w:type="dxa"/>
+            <w:vMerge w:val="restart"/>
+            <w:shd w:val="clear" w:color="auto" w:fill="auto"/>
+          </w:tcPr>
+          <w:p>
+            <w:pPr>
+              <w:jc w:val="center"/>
+              <w:cnfStyle w:val="000000100000" w:firstRow="0" w:lastRow="0" w:firstColumn="0" w:lastColumn="0" w:oddVBand="0" w:evenVBand="0" w:oddHBand="1" w:evenHBand="0" w:firstRowFirstColumn="0" w:firstRowLastColumn="0" w:lastRowFirstColumn="0" w:lastRowLastColumn="0"/>
+              <w:rPr>
+                <w:rFonts w:ascii="Consolas" w:hAnsi="Consolas" w:cs="Arial"/>
+                <w:sz w:val="24"/>
+              </w:rPr>
+            </w:pPr>
+          </w:p>
+        </w:tc>
+        <w:tc>
+          <w:tcPr>
+            <w:tcW w:w="1766" w:type="dxa"/>
+            <w:vMerge w:val="restart"/>
+            <w:shd w:val="clear" w:color="auto" w:fill="auto"/>
+          </w:tcPr>
+          <w:p>
+            <w:pPr>
+              <w:jc w:val="center"/>
+              <w:cnfStyle w:val="000000100000" w:firstRow="0" w:lastRow="0" w:firstColumn="0" w:lastColumn="0" w:oddVBand="0" w:evenVBand="0" w:oddHBand="1" w:evenHBand="0" w:firstRowFirstColumn="0" w:firstRowLastColumn="0" w:lastRowFirstColumn="0" w:lastRowLastColumn="0"/>
+              <w:rPr>
+                <w:rFonts w:ascii="Consolas" w:hAnsi="Consolas" w:cs="Arial"/>
+                <w:sz w:val="24"/>
+              </w:rPr>
+            </w:pPr>
+          </w:p>
+        </w:tc>
+        <w:tc>
+          <w:tcPr>
+            <w:tcW w:w="1766" w:type="dxa"/>
+            <w:vMerge w:val="restart"/>
+            <w:shd w:val="clear" w:color="auto" w:fill="auto"/>
+          </w:tcPr>
+          <w:p>
+            <w:pPr>
+              <w:jc w:val="center"/>
+              <w:cnfStyle w:val="000000100000" w:firstRow="0" w:lastRow="0" w:firstColumn="0" w:lastColumn="0" w:oddVBand="0" w:evenVBand="0" w:oddHBand="1" w:evenHBand="0" w:firstRowFirstColumn="0" w:firstRowLastColumn="0" w:lastRowFirstColumn="0" w:lastRowLastColumn="0"/>
+              <w:rPr>
+                <w:rFonts w:ascii="Consolas" w:hAnsi="Consolas" w:cs="Arial"/>
+                <w:sz w:val="24"/>
+              </w:rPr>
+            </w:pPr>
+          </w:p>
+        </w:tc>
+      </w:tr>
+      <w:tr>
+        <w:trPr>
+          <w:trHeight w:val="135"/>
+        </w:trPr>
+        <w:tc>
+          <w:tcPr>
+            <w:cnfStyle w:val="001000000000" w:firstRow="0" w:lastRow="0" w:firstColumn="1" w:lastColumn="0" w:oddVBand="0" w:evenVBand="0" w:oddHBand="0" w:evenHBand="0" w:firstRowFirstColumn="0" w:firstRowLastColumn="0" w:lastRowFirstColumn="0" w:lastRowLastColumn="0"/>
+            <w:tcW w:w="1765" w:type="dxa"/>
+            <w:shd w:val="clear" w:color="auto" w:fill="F4895E"/>
+          </w:tcPr>
+          <w:p>
+            <w:pPr>
+              <w:jc w:val="center"/>
+              <w:rPr>
+                <w:rFonts w:ascii="Consolas" w:hAnsi="Consolas" w:cs="Arial"/>
+                <w:sz w:val="24"/>
+              </w:rPr>
+            </w:pPr>
+          </w:p>
+        </w:tc>
+        <w:tc>
+          <w:tcPr>
+            <w:tcW w:w="1765" w:type="dxa"/>
+            <w:shd w:val="clear" w:color="auto" w:fill="F4895E"/>
+          </w:tcPr>
+          <w:p>
+            <w:pPr>
+              <w:jc w:val="center"/>
+              <w:cnfStyle w:val="000000000000" w:firstRow="0" w:lastRow="0" w:firstColumn="0" w:lastColumn="0" w:oddVBand="0" w:evenVBand="0" w:oddHBand="0" w:evenHBand="0" w:firstRowFirstColumn="0" w:firstRowLastColumn="0" w:lastRowFirstColumn="0" w:lastRowLastColumn="0"/>
+              <w:rPr>
+                <w:rFonts w:ascii="Consolas" w:hAnsi="Consolas" w:cs="Arial"/>
+                <w:sz w:val="24"/>
+              </w:rPr>
+            </w:pPr>
+            <w:r>
+              <w:rPr>
+                <w:rFonts w:ascii="Consolas" w:hAnsi="Consolas" w:cs="Arial"/>
+                <w:sz w:val="24"/>
+              </w:rPr>
+              <w:t>False</w:t>
+            </w:r>
+          </w:p>
+        </w:tc>
+        <w:tc>
+          <w:tcPr>
+            <w:tcW w:w="1766" w:type="dxa"/>
+            <w:vMerge/>
+            <w:shd w:val="clear" w:color="auto" w:fill="auto"/>
+          </w:tcPr>
+          <w:p>
+            <w:pPr>
+              <w:jc w:val="center"/>
+              <w:cnfStyle w:val="000000000000" w:firstRow="0" w:lastRow="0" w:firstColumn="0" w:lastColumn="0" w:oddVBand="0" w:evenVBand="0" w:oddHBand="0" w:evenHBand="0" w:firstRowFirstColumn="0" w:firstRowLastColumn="0" w:lastRowFirstColumn="0" w:lastRowLastColumn="0"/>
+              <w:rPr>
+                <w:rFonts w:ascii="Consolas" w:hAnsi="Consolas" w:cs="Arial"/>
+                <w:sz w:val="24"/>
+              </w:rPr>
+            </w:pPr>
+          </w:p>
+        </w:tc>
+        <w:tc>
+          <w:tcPr>
+            <w:tcW w:w="1766" w:type="dxa"/>
+            <w:vMerge/>
+            <w:shd w:val="clear" w:color="auto" w:fill="auto"/>
+          </w:tcPr>
+          <w:p>
+            <w:pPr>
+              <w:jc w:val="center"/>
+              <w:cnfStyle w:val="000000000000" w:firstRow="0" w:lastRow="0" w:firstColumn="0" w:lastColumn="0" w:oddVBand="0" w:evenVBand="0" w:oddHBand="0" w:evenHBand="0" w:firstRowFirstColumn="0" w:firstRowLastColumn="0" w:lastRowFirstColumn="0" w:lastRowLastColumn="0"/>
+              <w:rPr>
+                <w:rFonts w:ascii="Consolas" w:hAnsi="Consolas" w:cs="Arial"/>
+                <w:sz w:val="24"/>
+              </w:rPr>
+            </w:pPr>
+          </w:p>
+        </w:tc>
+        <w:tc>
+          <w:tcPr>
+            <w:tcW w:w="1766" w:type="dxa"/>
+            <w:vMerge/>
+            <w:shd w:val="clear" w:color="auto" w:fill="auto"/>
+          </w:tcPr>
+          <w:p>
+            <w:pPr>
+              <w:jc w:val="center"/>
+              <w:cnfStyle w:val="000000000000" w:firstRow="0" w:lastRow="0" w:firstColumn="0" w:lastColumn="0" w:oddVBand="0" w:evenVBand="0" w:oddHBand="0" w:evenHBand="0" w:firstRowFirstColumn="0" w:firstRowLastColumn="0" w:lastRowFirstColumn="0" w:lastRowLastColumn="0"/>
+              <w:rPr>
+                <w:rFonts w:ascii="Consolas" w:hAnsi="Consolas" w:cs="Arial"/>
+                <w:sz w:val="24"/>
+              </w:rPr>
+            </w:pPr>
+          </w:p>
+        </w:tc>
+      </w:tr>
+      <w:tr>
+        <w:trPr>
+          <w:cnfStyle w:val="000000100000" w:firstRow="0" w:lastRow="0" w:firstColumn="0" w:lastColumn="0" w:oddVBand="0" w:evenVBand="0" w:oddHBand="1" w:evenHBand="0" w:firstRowFirstColumn="0" w:firstRowLastColumn="0" w:lastRowFirstColumn="0" w:lastRowLastColumn="0"/>
+          <w:trHeight w:val="135"/>
+        </w:trPr>
+        <w:tc>
+          <w:tcPr>
+            <w:cnfStyle w:val="001000000000" w:firstRow="0" w:lastRow="0" w:firstColumn="1" w:lastColumn="0" w:oddVBand="0" w:evenVBand="0" w:oddHBand="0" w:evenHBand="0" w:firstRowFirstColumn="0" w:firstRowLastColumn="0" w:lastRowFirstColumn="0" w:lastRowLastColumn="0"/>
+            <w:tcW w:w="1765" w:type="dxa"/>
+            <w:shd w:val="clear" w:color="auto" w:fill="auto"/>
+          </w:tcPr>
+          <w:p>
+            <w:pPr>
+              <w:jc w:val="center"/>
+              <w:rPr>
+                <w:rFonts w:ascii="Consolas" w:hAnsi="Consolas" w:cs="Arial"/>
+                <w:b w:val="0"/>
+                <w:sz w:val="24"/>
+              </w:rPr>
+            </w:pPr>
+          </w:p>
+        </w:tc>
+        <w:tc>
+          <w:tcPr>
+            <w:tcW w:w="1765" w:type="dxa"/>
+            <w:shd w:val="clear" w:color="auto" w:fill="auto"/>
+          </w:tcPr>
+          <w:p>
+            <w:pPr>
+              <w:jc w:val="center"/>
+              <w:cnfStyle w:val="000000100000" w:firstRow="0" w:lastRow="0" w:firstColumn="0" w:lastColumn="0" w:oddVBand="0" w:evenVBand="0" w:oddHBand="1" w:evenHBand="0" w:firstRowFirstColumn="0" w:firstRowLastColumn="0" w:lastRowFirstColumn="0" w:lastRowLastColumn="0"/>
+              <w:rPr>
+                <w:rFonts w:ascii="Consolas" w:hAnsi="Consolas" w:cs="Arial"/>
+                <w:sz w:val="24"/>
+              </w:rPr>
+            </w:pPr>
+            <w:r>
+              <w:rPr>
+                <w:rFonts w:ascii="Consolas" w:hAnsi="Consolas" w:cs="Arial"/>
+                <w:sz w:val="24"/>
+              </w:rPr>
+              <w:t>True</w:t>
+            </w:r>
+          </w:p>
+        </w:tc>
+        <w:tc>
+          <w:tcPr>
+            <w:tcW w:w="1766" w:type="dxa"/>
+            <w:vMerge w:val="restart"/>
+            <w:shd w:val="clear" w:color="auto" w:fill="auto"/>
+          </w:tcPr>
+          <w:p>
+            <w:pPr>
+              <w:jc w:val="center"/>
+              <w:cnfStyle w:val="000000100000" w:firstRow="0" w:lastRow="0" w:firstColumn="0" w:lastColumn="0" w:oddVBand="0" w:evenVBand="0" w:oddHBand="1" w:evenHBand="0" w:firstRowFirstColumn="0" w:firstRowLastColumn="0" w:lastRowFirstColumn="0" w:lastRowLastColumn="0"/>
+              <w:rPr>
+                <w:rFonts w:ascii="Consolas" w:hAnsi="Consolas" w:cs="Arial"/>
+                <w:sz w:val="24"/>
+              </w:rPr>
+            </w:pPr>
+          </w:p>
+        </w:tc>
+        <w:tc>
+          <w:tcPr>
+            <w:tcW w:w="1766" w:type="dxa"/>
+            <w:vMerge w:val="restart"/>
+            <w:shd w:val="clear" w:color="auto" w:fill="auto"/>
+          </w:tcPr>
+          <w:p>
+            <w:pPr>
+              <w:jc w:val="center"/>
+              <w:cnfStyle w:val="000000100000" w:firstRow="0" w:lastRow="0" w:firstColumn="0" w:lastColumn="0" w:oddVBand="0" w:evenVBand="0" w:oddHBand="1" w:evenHBand="0" w:firstRowFirstColumn="0" w:firstRowLastColumn="0" w:lastRowFirstColumn="0" w:lastRowLastColumn="0"/>
+              <w:rPr>
+                <w:rFonts w:ascii="Consolas" w:hAnsi="Consolas" w:cs="Arial"/>
+                <w:sz w:val="24"/>
+              </w:rPr>
+            </w:pPr>
+          </w:p>
+        </w:tc>
+        <w:tc>
+          <w:tcPr>
+            <w:tcW w:w="1766" w:type="dxa"/>
+            <w:vMerge w:val="restart"/>
+            <w:shd w:val="clear" w:color="auto" w:fill="auto"/>
+          </w:tcPr>
+          <w:p>
+            <w:pPr>
+              <w:jc w:val="center"/>
+              <w:cnfStyle w:val="000000100000" w:firstRow="0" w:lastRow="0" w:firstColumn="0" w:lastColumn="0" w:oddVBand="0" w:evenVBand="0" w:oddHBand="1" w:evenHBand="0" w:firstRowFirstColumn="0" w:firstRowLastColumn="0" w:lastRowFirstColumn="0" w:lastRowLastColumn="0"/>
+              <w:rPr>
+                <w:rFonts w:ascii="Consolas" w:hAnsi="Consolas" w:cs="Arial"/>
+                <w:sz w:val="24"/>
+              </w:rPr>
+            </w:pPr>
+          </w:p>
+        </w:tc>
+      </w:tr>
+      <w:tr>
+        <w:trPr>
+          <w:trHeight w:val="135"/>
+        </w:trPr>
+        <w:tc>
+          <w:tcPr>
+            <w:cnfStyle w:val="001000000000" w:firstRow="0" w:lastRow="0" w:firstColumn="1" w:lastColumn="0" w:oddVBand="0" w:evenVBand="0" w:oddHBand="0" w:evenHBand="0" w:firstRowFirstColumn="0" w:firstRowLastColumn="0" w:lastRowFirstColumn="0" w:lastRowLastColumn="0"/>
+            <w:tcW w:w="1765" w:type="dxa"/>
+            <w:shd w:val="clear" w:color="auto" w:fill="F4895E"/>
+          </w:tcPr>
+          <w:p>
+            <w:pPr>
+              <w:jc w:val="center"/>
+              <w:rPr>
+                <w:rFonts w:ascii="Arial" w:hAnsi="Arial" w:cs="Arial"/>
+                <w:sz w:val="24"/>
+              </w:rPr>
+            </w:pPr>
+          </w:p>
+        </w:tc>
+        <w:tc>
+          <w:tcPr>
+            <w:tcW w:w="1765" w:type="dxa"/>
+            <w:shd w:val="clear" w:color="auto" w:fill="F4895E"/>
+          </w:tcPr>
+          <w:p>
+            <w:pPr>
+              <w:jc w:val="center"/>
+              <w:cnfStyle w:val="000000000000" w:firstRow="0" w:lastRow="0" w:firstColumn="0" w:lastColumn="0" w:oddVBand="0" w:evenVBand="0" w:oddHBand="0" w:evenHBand="0" w:firstRowFirstColumn="0" w:firstRowLastColumn="0" w:lastRowFirstColumn="0" w:lastRowLastColumn="0"/>
+              <w:rPr>
+                <w:rFonts w:ascii="Consolas" w:hAnsi="Consolas" w:cs="Arial"/>
+                <w:sz w:val="24"/>
+              </w:rPr>
+            </w:pPr>
+            <w:r>
+              <w:rPr>
+                <w:rFonts w:ascii="Consolas" w:hAnsi="Consolas" w:cs="Arial"/>
+                <w:sz w:val="24"/>
+              </w:rPr>
+              <w:t>False</w:t>
+            </w:r>
+          </w:p>
+        </w:tc>
+        <w:tc>
+          <w:tcPr>
+            <w:tcW w:w="1766" w:type="dxa"/>
+            <w:vMerge/>
+          </w:tcPr>
+          <w:p>
+            <w:pPr>
+              <w:jc w:val="center"/>
+              <w:cnfStyle w:val="000000000000" w:firstRow="0" w:lastRow="0" w:firstColumn="0" w:lastColumn="0" w:oddVBand="0" w:evenVBand="0" w:oddHBand="0" w:evenHBand="0" w:firstRowFirstColumn="0" w:firstRowLastColumn="0" w:lastRowFirstColumn="0" w:lastRowLastColumn="0"/>
+              <w:rPr>
+                <w:rFonts w:ascii="Arial" w:hAnsi="Arial" w:cs="Arial"/>
+                <w:sz w:val="24"/>
+              </w:rPr>
+            </w:pPr>
+          </w:p>
+        </w:tc>
+        <w:tc>
+          <w:tcPr>
+            <w:tcW w:w="1766" w:type="dxa"/>
+            <w:vMerge/>
+          </w:tcPr>
+          <w:p>
+            <w:pPr>
+              <w:jc w:val="center"/>
+              <w:cnfStyle w:val="000000000000" w:firstRow="0" w:lastRow="0" w:firstColumn="0" w:lastColumn="0" w:oddVBand="0" w:evenVBand="0" w:oddHBand="0" w:evenHBand="0" w:firstRowFirstColumn="0" w:firstRowLastColumn="0" w:lastRowFirstColumn="0" w:lastRowLastColumn="0"/>
+              <w:rPr>
+                <w:rFonts w:ascii="Arial" w:hAnsi="Arial" w:cs="Arial"/>
+                <w:sz w:val="24"/>
+              </w:rPr>
+            </w:pPr>
+          </w:p>
+        </w:tc>
+        <w:tc>
+          <w:tcPr>
+            <w:tcW w:w="1766" w:type="dxa"/>
+            <w:vMerge/>
+          </w:tcPr>
+          <w:p>
+            <w:pPr>
+              <w:jc w:val="center"/>
+              <w:cnfStyle w:val="000000000000" w:firstRow="0" w:lastRow="0" w:firstColumn="0" w:lastColumn="0" w:oddVBand="0" w:evenVBand="0" w:oddHBand="0" w:evenHBand="0" w:firstRowFirstColumn="0" w:firstRowLastColumn="0" w:lastRowFirstColumn="0" w:lastRowLastColumn="0"/>
+              <w:rPr>
+                <w:rFonts w:ascii="Arial" w:hAnsi="Arial" w:cs="Arial"/>
+                <w:sz w:val="24"/>
+              </w:rPr>
+            </w:pPr>
+          </w:p>
+        </w:tc>
+      </w:tr>
+    </w:tbl>
+    <w:p>
+      <w:pPr>
+        <w:rPr>
+          <w:rFonts w:ascii="Arial" w:hAnsi="Arial" w:cs="Arial"/>
+          <w:b/>
           <w:sz w:val="24"/>
         </w:rPr>
       </w:pPr>
@@ -3116,7 +4327,7 @@
 </file>
 
 <file path=word/endnotes.xml><?xml version="1.0" encoding="utf-8"?>
-<w:endnotes xmlns:wpc="http://schemas.microsoft.com/office/word/2010/wordprocessingCanvas" xmlns:mc="http://schemas.openxmlformats.org/markup-compatibility/2006" xmlns:o="urn:schemas-microsoft-com:office:office" xmlns:r="http://schemas.openxmlformats.org/officeDocument/2006/relationships" xmlns:m="http://schemas.openxmlformats.org/officeDocument/2006/math" xmlns:v="urn:schemas-microsoft-com:vml" xmlns:wp14="http://schemas.microsoft.com/office/word/2010/wordprocessingDrawing" xmlns:wp="http://schemas.openxmlformats.org/drawingml/2006/wordprocessingDrawing" xmlns:w10="urn:schemas-microsoft-com:office:word" xmlns:w="http://schemas.openxmlformats.org/wordprocessingml/2006/main" xmlns:w14="http://schemas.microsoft.com/office/word/2010/wordml" xmlns:w15="http://schemas.microsoft.com/office/word/2012/wordml" xmlns:wpg="http://schemas.microsoft.com/office/word/2010/wordprocessingGroup" xmlns:wpi="http://schemas.microsoft.com/office/word/2010/wordprocessingInk" xmlns:wne="http://schemas.microsoft.com/office/word/2006/wordml" xmlns:wps="http://schemas.microsoft.com/office/word/2010/wordprocessingShape" mc:Ignorable="w14 w15 wp14">
+<w:endnotes xmlns:wpc="http://schemas.microsoft.com/office/word/2010/wordprocessingCanvas" xmlns:cx="http://schemas.microsoft.com/office/drawing/2014/chartex" xmlns:mc="http://schemas.openxmlformats.org/markup-compatibility/2006" xmlns:o="urn:schemas-microsoft-com:office:office" xmlns:r="http://schemas.openxmlformats.org/officeDocument/2006/relationships" xmlns:m="http://schemas.openxmlformats.org/officeDocument/2006/math" xmlns:v="urn:schemas-microsoft-com:vml" xmlns:wp14="http://schemas.microsoft.com/office/word/2010/wordprocessingDrawing" xmlns:wp="http://schemas.openxmlformats.org/drawingml/2006/wordprocessingDrawing" xmlns:w10="urn:schemas-microsoft-com:office:word" xmlns:w="http://schemas.openxmlformats.org/wordprocessingml/2006/main" xmlns:w14="http://schemas.microsoft.com/office/word/2010/wordml" xmlns:w15="http://schemas.microsoft.com/office/word/2012/wordml" xmlns:w16se="http://schemas.microsoft.com/office/word/2015/wordml/symex" xmlns:wpg="http://schemas.microsoft.com/office/word/2010/wordprocessingGroup" xmlns:wpi="http://schemas.microsoft.com/office/word/2010/wordprocessingInk" xmlns:wne="http://schemas.microsoft.com/office/word/2006/wordml" xmlns:wps="http://schemas.microsoft.com/office/word/2010/wordprocessingShape" mc:Ignorable="w14 w15 w16se wp14">
   <w:endnote w:type="separator" w:id="-1">
     <w:p>
       <w:pPr>
@@ -3141,7 +4352,7 @@
 </file>
 
 <file path=word/footnotes.xml><?xml version="1.0" encoding="utf-8"?>
-<w:footnotes xmlns:wpc="http://schemas.microsoft.com/office/word/2010/wordprocessingCanvas" xmlns:mc="http://schemas.openxmlformats.org/markup-compatibility/2006" xmlns:o="urn:schemas-microsoft-com:office:office" xmlns:r="http://schemas.openxmlformats.org/officeDocument/2006/relationships" xmlns:m="http://schemas.openxmlformats.org/officeDocument/2006/math" xmlns:v="urn:schemas-microsoft-com:vml" xmlns:wp14="http://schemas.microsoft.com/office/word/2010/wordprocessingDrawing" xmlns:wp="http://schemas.openxmlformats.org/drawingml/2006/wordprocessingDrawing" xmlns:w10="urn:schemas-microsoft-com:office:word" xmlns:w="http://schemas.openxmlformats.org/wordprocessingml/2006/main" xmlns:w14="http://schemas.microsoft.com/office/word/2010/wordml" xmlns:w15="http://schemas.microsoft.com/office/word/2012/wordml" xmlns:wpg="http://schemas.microsoft.com/office/word/2010/wordprocessingGroup" xmlns:wpi="http://schemas.microsoft.com/office/word/2010/wordprocessingInk" xmlns:wne="http://schemas.microsoft.com/office/word/2006/wordml" xmlns:wps="http://schemas.microsoft.com/office/word/2010/wordprocessingShape" mc:Ignorable="w14 w15 wp14">
+<w:footnotes xmlns:wpc="http://schemas.microsoft.com/office/word/2010/wordprocessingCanvas" xmlns:cx="http://schemas.microsoft.com/office/drawing/2014/chartex" xmlns:mc="http://schemas.openxmlformats.org/markup-compatibility/2006" xmlns:o="urn:schemas-microsoft-com:office:office" xmlns:r="http://schemas.openxmlformats.org/officeDocument/2006/relationships" xmlns:m="http://schemas.openxmlformats.org/officeDocument/2006/math" xmlns:v="urn:schemas-microsoft-com:vml" xmlns:wp14="http://schemas.microsoft.com/office/word/2010/wordprocessingDrawing" xmlns:wp="http://schemas.openxmlformats.org/drawingml/2006/wordprocessingDrawing" xmlns:w10="urn:schemas-microsoft-com:office:word" xmlns:w="http://schemas.openxmlformats.org/wordprocessingml/2006/main" xmlns:w14="http://schemas.microsoft.com/office/word/2010/wordml" xmlns:w15="http://schemas.microsoft.com/office/word/2012/wordml" xmlns:w16se="http://schemas.microsoft.com/office/word/2015/wordml/symex" xmlns:wpg="http://schemas.microsoft.com/office/word/2010/wordprocessingGroup" xmlns:wpi="http://schemas.microsoft.com/office/word/2010/wordprocessingInk" xmlns:wne="http://schemas.microsoft.com/office/word/2006/wordml" xmlns:wps="http://schemas.microsoft.com/office/word/2010/wordprocessingShape" mc:Ignorable="w14 w15 w16se wp14">
   <w:footnote w:type="separator" w:id="-1">
     <w:p>
       <w:pPr>
@@ -3166,7 +4377,7 @@
 </file>
 
 <file path=word/header1.xml><?xml version="1.0" encoding="utf-8"?>
-<w:hdr xmlns:wpc="http://schemas.microsoft.com/office/word/2010/wordprocessingCanvas" xmlns:mc="http://schemas.openxmlformats.org/markup-compatibility/2006" xmlns:o="urn:schemas-microsoft-com:office:office" xmlns:r="http://schemas.openxmlformats.org/officeDocument/2006/relationships" xmlns:m="http://schemas.openxmlformats.org/officeDocument/2006/math" xmlns:v="urn:schemas-microsoft-com:vml" xmlns:wp14="http://schemas.microsoft.com/office/word/2010/wordprocessingDrawing" xmlns:wp="http://schemas.openxmlformats.org/drawingml/2006/wordprocessingDrawing" xmlns:w10="urn:schemas-microsoft-com:office:word" xmlns:w="http://schemas.openxmlformats.org/wordprocessingml/2006/main" xmlns:w14="http://schemas.microsoft.com/office/word/2010/wordml" xmlns:w15="http://schemas.microsoft.com/office/word/2012/wordml" xmlns:wpg="http://schemas.microsoft.com/office/word/2010/wordprocessingGroup" xmlns:wpi="http://schemas.microsoft.com/office/word/2010/wordprocessingInk" xmlns:wne="http://schemas.microsoft.com/office/word/2006/wordml" xmlns:wps="http://schemas.microsoft.com/office/word/2010/wordprocessingShape" mc:Ignorable="w14 w15 wp14">
+<w:hdr xmlns:wpc="http://schemas.microsoft.com/office/word/2010/wordprocessingCanvas" xmlns:cx="http://schemas.microsoft.com/office/drawing/2014/chartex" xmlns:mc="http://schemas.openxmlformats.org/markup-compatibility/2006" xmlns:o="urn:schemas-microsoft-com:office:office" xmlns:r="http://schemas.openxmlformats.org/officeDocument/2006/relationships" xmlns:m="http://schemas.openxmlformats.org/officeDocument/2006/math" xmlns:v="urn:schemas-microsoft-com:vml" xmlns:wp14="http://schemas.microsoft.com/office/word/2010/wordprocessingDrawing" xmlns:wp="http://schemas.openxmlformats.org/drawingml/2006/wordprocessingDrawing" xmlns:w10="urn:schemas-microsoft-com:office:word" xmlns:w="http://schemas.openxmlformats.org/wordprocessingml/2006/main" xmlns:w14="http://schemas.microsoft.com/office/word/2010/wordml" xmlns:w15="http://schemas.microsoft.com/office/word/2012/wordml" xmlns:w16se="http://schemas.microsoft.com/office/word/2015/wordml/symex" xmlns:wpg="http://schemas.microsoft.com/office/word/2010/wordprocessingGroup" xmlns:wpi="http://schemas.microsoft.com/office/word/2010/wordprocessingInk" xmlns:wne="http://schemas.microsoft.com/office/word/2006/wordml" xmlns:wps="http://schemas.microsoft.com/office/word/2010/wordprocessingShape" mc:Ignorable="w14 w15 w16se wp14">
   <w:p>
     <w:pPr>
       <w:pStyle w:val="Encabezado"/>
@@ -3200,8 +4411,8 @@
 </file>
 
 <file path=word/numbering.xml><?xml version="1.0" encoding="utf-8"?>
-<w:numbering xmlns:wpc="http://schemas.microsoft.com/office/word/2010/wordprocessingCanvas" xmlns:mc="http://schemas.openxmlformats.org/markup-compatibility/2006" xmlns:o="urn:schemas-microsoft-com:office:office" xmlns:r="http://schemas.openxmlformats.org/officeDocument/2006/relationships" xmlns:m="http://schemas.openxmlformats.org/officeDocument/2006/math" xmlns:v="urn:schemas-microsoft-com:vml" xmlns:wp14="http://schemas.microsoft.com/office/word/2010/wordprocessingDrawing" xmlns:wp="http://schemas.openxmlformats.org/drawingml/2006/wordprocessingDrawing" xmlns:w10="urn:schemas-microsoft-com:office:word" xmlns:w="http://schemas.openxmlformats.org/wordprocessingml/2006/main" xmlns:w14="http://schemas.microsoft.com/office/word/2010/wordml" xmlns:w15="http://schemas.microsoft.com/office/word/2012/wordml" xmlns:wpg="http://schemas.microsoft.com/office/word/2010/wordprocessingGroup" xmlns:wpi="http://schemas.microsoft.com/office/word/2010/wordprocessingInk" xmlns:wne="http://schemas.microsoft.com/office/word/2006/wordml" xmlns:wps="http://schemas.microsoft.com/office/word/2010/wordprocessingShape" mc:Ignorable="w14 w15 wp14">
-  <w:abstractNum w:abstractNumId="0">
+<w:numbering xmlns:wpc="http://schemas.microsoft.com/office/word/2010/wordprocessingCanvas" xmlns:cx="http://schemas.microsoft.com/office/drawing/2014/chartex" xmlns:mc="http://schemas.openxmlformats.org/markup-compatibility/2006" xmlns:o="urn:schemas-microsoft-com:office:office" xmlns:r="http://schemas.openxmlformats.org/officeDocument/2006/relationships" xmlns:m="http://schemas.openxmlformats.org/officeDocument/2006/math" xmlns:v="urn:schemas-microsoft-com:vml" xmlns:wp14="http://schemas.microsoft.com/office/word/2010/wordprocessingDrawing" xmlns:wp="http://schemas.openxmlformats.org/drawingml/2006/wordprocessingDrawing" xmlns:w10="urn:schemas-microsoft-com:office:word" xmlns:w="http://schemas.openxmlformats.org/wordprocessingml/2006/main" xmlns:w14="http://schemas.microsoft.com/office/word/2010/wordml" xmlns:w15="http://schemas.microsoft.com/office/word/2012/wordml" xmlns:w16se="http://schemas.microsoft.com/office/word/2015/wordml/symex" xmlns:wpg="http://schemas.microsoft.com/office/word/2010/wordprocessingGroup" xmlns:wpi="http://schemas.microsoft.com/office/word/2010/wordprocessingInk" xmlns:wne="http://schemas.microsoft.com/office/word/2006/wordml" xmlns:wps="http://schemas.microsoft.com/office/word/2010/wordprocessingShape" mc:Ignorable="w14 w15 w16se wp14">
+  <w:abstractNum w:abstractNumId="0" w15:restartNumberingAfterBreak="0">
     <w:nsid w:val="10E003F3"/>
     <w:multiLevelType w:val="hybridMultilevel"/>
     <w:tmpl w:val="5E4CF92C"/>
@@ -3314,7 +4525,7 @@
       </w:rPr>
     </w:lvl>
   </w:abstractNum>
-  <w:abstractNum w:abstractNumId="1">
+  <w:abstractNum w:abstractNumId="1" w15:restartNumberingAfterBreak="0">
     <w:nsid w:val="28BC7F98"/>
     <w:multiLevelType w:val="multilevel"/>
     <w:tmpl w:val="A31E61F0"/>
@@ -3463,7 +4674,7 @@
       </w:rPr>
     </w:lvl>
   </w:abstractNum>
-  <w:abstractNum w:abstractNumId="2">
+  <w:abstractNum w:abstractNumId="2" w15:restartNumberingAfterBreak="0">
     <w:nsid w:val="294A25AB"/>
     <w:multiLevelType w:val="hybridMultilevel"/>
     <w:tmpl w:val="73CE2230"/>
@@ -3576,7 +4787,7 @@
       </w:rPr>
     </w:lvl>
   </w:abstractNum>
-  <w:abstractNum w:abstractNumId="3">
+  <w:abstractNum w:abstractNumId="3" w15:restartNumberingAfterBreak="0">
     <w:nsid w:val="2AFB0900"/>
     <w:multiLevelType w:val="hybridMultilevel"/>
     <w:tmpl w:val="CC74FCF0"/>
@@ -3689,7 +4900,7 @@
       </w:rPr>
     </w:lvl>
   </w:abstractNum>
-  <w:abstractNum w:abstractNumId="4">
+  <w:abstractNum w:abstractNumId="4" w15:restartNumberingAfterBreak="0">
     <w:nsid w:val="33AD3A11"/>
     <w:multiLevelType w:val="hybridMultilevel"/>
     <w:tmpl w:val="97EE155C"/>
@@ -3802,7 +5013,7 @@
       </w:rPr>
     </w:lvl>
   </w:abstractNum>
-  <w:abstractNum w:abstractNumId="5">
+  <w:abstractNum w:abstractNumId="5" w15:restartNumberingAfterBreak="0">
     <w:nsid w:val="3CBB0F35"/>
     <w:multiLevelType w:val="hybridMultilevel"/>
     <w:tmpl w:val="122A46A4"/>
@@ -3915,7 +5126,7 @@
       </w:rPr>
     </w:lvl>
   </w:abstractNum>
-  <w:abstractNum w:abstractNumId="6">
+  <w:abstractNum w:abstractNumId="6" w15:restartNumberingAfterBreak="0">
     <w:nsid w:val="40F64F90"/>
     <w:multiLevelType w:val="multilevel"/>
     <w:tmpl w:val="3BB627BE"/>
@@ -4064,7 +5275,7 @@
       </w:rPr>
     </w:lvl>
   </w:abstractNum>
-  <w:abstractNum w:abstractNumId="7">
+  <w:abstractNum w:abstractNumId="7" w15:restartNumberingAfterBreak="0">
     <w:nsid w:val="6A517D94"/>
     <w:multiLevelType w:val="hybridMultilevel"/>
     <w:tmpl w:val="B84A6D12"/>
@@ -4177,7 +5388,7 @@
       </w:rPr>
     </w:lvl>
   </w:abstractNum>
-  <w:abstractNum w:abstractNumId="8">
+  <w:abstractNum w:abstractNumId="8" w15:restartNumberingAfterBreak="0">
     <w:nsid w:val="6DE11ABA"/>
     <w:multiLevelType w:val="hybridMultilevel"/>
     <w:tmpl w:val="2E4EB0C6"/>
@@ -4290,7 +5501,7 @@
       </w:rPr>
     </w:lvl>
   </w:abstractNum>
-  <w:abstractNum w:abstractNumId="9">
+  <w:abstractNum w:abstractNumId="9" w15:restartNumberingAfterBreak="0">
     <w:nsid w:val="6E9E7046"/>
     <w:multiLevelType w:val="hybridMultilevel"/>
     <w:tmpl w:val="174C396A"/>
@@ -4437,7 +5648,7 @@
 </file>
 
 <file path=word/styles.xml><?xml version="1.0" encoding="utf-8"?>
-<w:styles xmlns:mc="http://schemas.openxmlformats.org/markup-compatibility/2006" xmlns:r="http://schemas.openxmlformats.org/officeDocument/2006/relationships" xmlns:w="http://schemas.openxmlformats.org/wordprocessingml/2006/main" xmlns:w14="http://schemas.microsoft.com/office/word/2010/wordml" xmlns:w15="http://schemas.microsoft.com/office/word/2012/wordml" mc:Ignorable="w14 w15">
+<w:styles xmlns:mc="http://schemas.openxmlformats.org/markup-compatibility/2006" xmlns:r="http://schemas.openxmlformats.org/officeDocument/2006/relationships" xmlns:w="http://schemas.openxmlformats.org/wordprocessingml/2006/main" xmlns:w14="http://schemas.microsoft.com/office/word/2010/wordml" xmlns:w15="http://schemas.microsoft.com/office/word/2012/wordml" xmlns:w16se="http://schemas.microsoft.com/office/word/2015/wordml/symex" mc:Ignorable="w14 w15 w16se">
   <w:docDefaults>
     <w:rPrDefault>
       <w:rPr>
@@ -4944,7 +6155,6 @@
       <w:spacing w:after="0" w:line="240" w:lineRule="auto"/>
     </w:pPr>
     <w:tblPr>
-      <w:tblInd w:w="0" w:type="dxa"/>
       <w:tblBorders>
         <w:top w:val="single" w:sz="4" w:space="0" w:color="auto"/>
         <w:left w:val="single" w:sz="4" w:space="0" w:color="auto"/>
@@ -4953,13 +6163,359 @@
         <w:insideH w:val="single" w:sz="4" w:space="0" w:color="auto"/>
         <w:insideV w:val="single" w:sz="4" w:space="0" w:color="auto"/>
       </w:tblBorders>
-      <w:tblCellMar>
-        <w:top w:w="0" w:type="dxa"/>
-        <w:left w:w="108" w:type="dxa"/>
-        <w:bottom w:w="0" w:type="dxa"/>
-        <w:right w:w="108" w:type="dxa"/>
-      </w:tblCellMar>
     </w:tblPr>
+  </w:style>
+  <w:style w:type="table" w:styleId="Tabladelista3-nfasis5">
+    <w:name w:val="List Table 3 Accent 5"/>
+    <w:basedOn w:val="Tablanormal"/>
+    <w:uiPriority w:val="48"/>
+    <w:rsid w:val="00991C3A"/>
+    <w:pPr>
+      <w:spacing w:after="0" w:line="240" w:lineRule="auto"/>
+    </w:pPr>
+    <w:tblPr>
+      <w:tblStyleRowBandSize w:val="1"/>
+      <w:tblStyleColBandSize w:val="1"/>
+      <w:tblBorders>
+        <w:top w:val="single" w:sz="4" w:space="0" w:color="4472C4" w:themeColor="accent5"/>
+        <w:left w:val="single" w:sz="4" w:space="0" w:color="4472C4" w:themeColor="accent5"/>
+        <w:bottom w:val="single" w:sz="4" w:space="0" w:color="4472C4" w:themeColor="accent5"/>
+        <w:right w:val="single" w:sz="4" w:space="0" w:color="4472C4" w:themeColor="accent5"/>
+      </w:tblBorders>
+    </w:tblPr>
+    <w:tblStylePr w:type="firstRow">
+      <w:rPr>
+        <w:b/>
+        <w:bCs/>
+        <w:color w:val="FFFFFF" w:themeColor="background1"/>
+      </w:rPr>
+      <w:tblPr/>
+      <w:tcPr>
+        <w:shd w:val="clear" w:color="auto" w:fill="4472C4" w:themeFill="accent5"/>
+      </w:tcPr>
+    </w:tblStylePr>
+    <w:tblStylePr w:type="lastRow">
+      <w:rPr>
+        <w:b/>
+        <w:bCs/>
+      </w:rPr>
+      <w:tblPr/>
+      <w:tcPr>
+        <w:tcBorders>
+          <w:top w:val="double" w:sz="4" w:space="0" w:color="4472C4" w:themeColor="accent5"/>
+        </w:tcBorders>
+        <w:shd w:val="clear" w:color="auto" w:fill="FFFFFF" w:themeFill="background1"/>
+      </w:tcPr>
+    </w:tblStylePr>
+    <w:tblStylePr w:type="firstCol">
+      <w:rPr>
+        <w:b/>
+        <w:bCs/>
+      </w:rPr>
+      <w:tblPr/>
+      <w:tcPr>
+        <w:tcBorders>
+          <w:right w:val="nil"/>
+        </w:tcBorders>
+        <w:shd w:val="clear" w:color="auto" w:fill="FFFFFF" w:themeFill="background1"/>
+      </w:tcPr>
+    </w:tblStylePr>
+    <w:tblStylePr w:type="lastCol">
+      <w:rPr>
+        <w:b/>
+        <w:bCs/>
+      </w:rPr>
+      <w:tblPr/>
+      <w:tcPr>
+        <w:tcBorders>
+          <w:left w:val="nil"/>
+        </w:tcBorders>
+        <w:shd w:val="clear" w:color="auto" w:fill="FFFFFF" w:themeFill="background1"/>
+      </w:tcPr>
+    </w:tblStylePr>
+    <w:tblStylePr w:type="band1Vert">
+      <w:tblPr/>
+      <w:tcPr>
+        <w:tcBorders>
+          <w:left w:val="single" w:sz="4" w:space="0" w:color="4472C4" w:themeColor="accent5"/>
+          <w:right w:val="single" w:sz="4" w:space="0" w:color="4472C4" w:themeColor="accent5"/>
+        </w:tcBorders>
+      </w:tcPr>
+    </w:tblStylePr>
+    <w:tblStylePr w:type="band1Horz">
+      <w:tblPr/>
+      <w:tcPr>
+        <w:tcBorders>
+          <w:top w:val="single" w:sz="4" w:space="0" w:color="4472C4" w:themeColor="accent5"/>
+          <w:bottom w:val="single" w:sz="4" w:space="0" w:color="4472C4" w:themeColor="accent5"/>
+          <w:insideH w:val="nil"/>
+        </w:tcBorders>
+      </w:tcPr>
+    </w:tblStylePr>
+    <w:tblStylePr w:type="neCell">
+      <w:tblPr/>
+      <w:tcPr>
+        <w:tcBorders>
+          <w:left w:val="nil"/>
+          <w:bottom w:val="nil"/>
+        </w:tcBorders>
+      </w:tcPr>
+    </w:tblStylePr>
+    <w:tblStylePr w:type="nwCell">
+      <w:tblPr/>
+      <w:tcPr>
+        <w:tcBorders>
+          <w:bottom w:val="nil"/>
+          <w:right w:val="nil"/>
+        </w:tcBorders>
+      </w:tcPr>
+    </w:tblStylePr>
+    <w:tblStylePr w:type="seCell">
+      <w:tblPr/>
+      <w:tcPr>
+        <w:tcBorders>
+          <w:top w:val="double" w:sz="4" w:space="0" w:color="4472C4" w:themeColor="accent5"/>
+          <w:left w:val="nil"/>
+        </w:tcBorders>
+      </w:tcPr>
+    </w:tblStylePr>
+    <w:tblStylePr w:type="swCell">
+      <w:tblPr/>
+      <w:tcPr>
+        <w:tcBorders>
+          <w:top w:val="double" w:sz="4" w:space="0" w:color="4472C4" w:themeColor="accent5"/>
+          <w:right w:val="nil"/>
+        </w:tcBorders>
+      </w:tcPr>
+    </w:tblStylePr>
+  </w:style>
+  <w:style w:type="table" w:styleId="Tabladecuadrcula4-nfasis5">
+    <w:name w:val="Grid Table 4 Accent 5"/>
+    <w:basedOn w:val="Tablanormal"/>
+    <w:uiPriority w:val="49"/>
+    <w:rsid w:val="00991C3A"/>
+    <w:pPr>
+      <w:spacing w:after="0" w:line="240" w:lineRule="auto"/>
+    </w:pPr>
+    <w:tblPr>
+      <w:tblStyleRowBandSize w:val="1"/>
+      <w:tblStyleColBandSize w:val="1"/>
+      <w:tblBorders>
+        <w:top w:val="single" w:sz="4" w:space="0" w:color="8EAADB" w:themeColor="accent5" w:themeTint="99"/>
+        <w:left w:val="single" w:sz="4" w:space="0" w:color="8EAADB" w:themeColor="accent5" w:themeTint="99"/>
+        <w:bottom w:val="single" w:sz="4" w:space="0" w:color="8EAADB" w:themeColor="accent5" w:themeTint="99"/>
+        <w:right w:val="single" w:sz="4" w:space="0" w:color="8EAADB" w:themeColor="accent5" w:themeTint="99"/>
+        <w:insideH w:val="single" w:sz="4" w:space="0" w:color="8EAADB" w:themeColor="accent5" w:themeTint="99"/>
+        <w:insideV w:val="single" w:sz="4" w:space="0" w:color="8EAADB" w:themeColor="accent5" w:themeTint="99"/>
+      </w:tblBorders>
+    </w:tblPr>
+    <w:tblStylePr w:type="firstRow">
+      <w:rPr>
+        <w:b/>
+        <w:bCs/>
+        <w:color w:val="FFFFFF" w:themeColor="background1"/>
+      </w:rPr>
+      <w:tblPr/>
+      <w:tcPr>
+        <w:tcBorders>
+          <w:top w:val="single" w:sz="4" w:space="0" w:color="4472C4" w:themeColor="accent5"/>
+          <w:left w:val="single" w:sz="4" w:space="0" w:color="4472C4" w:themeColor="accent5"/>
+          <w:bottom w:val="single" w:sz="4" w:space="0" w:color="4472C4" w:themeColor="accent5"/>
+          <w:right w:val="single" w:sz="4" w:space="0" w:color="4472C4" w:themeColor="accent5"/>
+          <w:insideH w:val="nil"/>
+          <w:insideV w:val="nil"/>
+        </w:tcBorders>
+        <w:shd w:val="clear" w:color="auto" w:fill="4472C4" w:themeFill="accent5"/>
+      </w:tcPr>
+    </w:tblStylePr>
+    <w:tblStylePr w:type="lastRow">
+      <w:rPr>
+        <w:b/>
+        <w:bCs/>
+      </w:rPr>
+      <w:tblPr/>
+      <w:tcPr>
+        <w:tcBorders>
+          <w:top w:val="double" w:sz="4" w:space="0" w:color="4472C4" w:themeColor="accent5"/>
+        </w:tcBorders>
+      </w:tcPr>
+    </w:tblStylePr>
+    <w:tblStylePr w:type="firstCol">
+      <w:rPr>
+        <w:b/>
+        <w:bCs/>
+      </w:rPr>
+    </w:tblStylePr>
+    <w:tblStylePr w:type="lastCol">
+      <w:rPr>
+        <w:b/>
+        <w:bCs/>
+      </w:rPr>
+    </w:tblStylePr>
+    <w:tblStylePr w:type="band1Vert">
+      <w:tblPr/>
+      <w:tcPr>
+        <w:shd w:val="clear" w:color="auto" w:fill="D9E2F3" w:themeFill="accent5" w:themeFillTint="33"/>
+      </w:tcPr>
+    </w:tblStylePr>
+    <w:tblStylePr w:type="band1Horz">
+      <w:tblPr/>
+      <w:tcPr>
+        <w:shd w:val="clear" w:color="auto" w:fill="D9E2F3" w:themeFill="accent5" w:themeFillTint="33"/>
+      </w:tcPr>
+    </w:tblStylePr>
+  </w:style>
+  <w:style w:type="table" w:styleId="Tabladecuadrcula4-nfasis2">
+    <w:name w:val="Grid Table 4 Accent 2"/>
+    <w:basedOn w:val="Tablanormal"/>
+    <w:uiPriority w:val="49"/>
+    <w:rsid w:val="00991C3A"/>
+    <w:pPr>
+      <w:spacing w:after="0" w:line="240" w:lineRule="auto"/>
+    </w:pPr>
+    <w:tblPr>
+      <w:tblStyleRowBandSize w:val="1"/>
+      <w:tblStyleColBandSize w:val="1"/>
+      <w:tblBorders>
+        <w:top w:val="single" w:sz="4" w:space="0" w:color="F4B083" w:themeColor="accent2" w:themeTint="99"/>
+        <w:left w:val="single" w:sz="4" w:space="0" w:color="F4B083" w:themeColor="accent2" w:themeTint="99"/>
+        <w:bottom w:val="single" w:sz="4" w:space="0" w:color="F4B083" w:themeColor="accent2" w:themeTint="99"/>
+        <w:right w:val="single" w:sz="4" w:space="0" w:color="F4B083" w:themeColor="accent2" w:themeTint="99"/>
+        <w:insideH w:val="single" w:sz="4" w:space="0" w:color="F4B083" w:themeColor="accent2" w:themeTint="99"/>
+        <w:insideV w:val="single" w:sz="4" w:space="0" w:color="F4B083" w:themeColor="accent2" w:themeTint="99"/>
+      </w:tblBorders>
+    </w:tblPr>
+    <w:tblStylePr w:type="firstRow">
+      <w:rPr>
+        <w:b/>
+        <w:bCs/>
+        <w:color w:val="FFFFFF" w:themeColor="background1"/>
+      </w:rPr>
+      <w:tblPr/>
+      <w:tcPr>
+        <w:tcBorders>
+          <w:top w:val="single" w:sz="4" w:space="0" w:color="ED7D31" w:themeColor="accent2"/>
+          <w:left w:val="single" w:sz="4" w:space="0" w:color="ED7D31" w:themeColor="accent2"/>
+          <w:bottom w:val="single" w:sz="4" w:space="0" w:color="ED7D31" w:themeColor="accent2"/>
+          <w:right w:val="single" w:sz="4" w:space="0" w:color="ED7D31" w:themeColor="accent2"/>
+          <w:insideH w:val="nil"/>
+          <w:insideV w:val="nil"/>
+        </w:tcBorders>
+        <w:shd w:val="clear" w:color="auto" w:fill="ED7D31" w:themeFill="accent2"/>
+      </w:tcPr>
+    </w:tblStylePr>
+    <w:tblStylePr w:type="lastRow">
+      <w:rPr>
+        <w:b/>
+        <w:bCs/>
+      </w:rPr>
+      <w:tblPr/>
+      <w:tcPr>
+        <w:tcBorders>
+          <w:top w:val="double" w:sz="4" w:space="0" w:color="ED7D31" w:themeColor="accent2"/>
+        </w:tcBorders>
+      </w:tcPr>
+    </w:tblStylePr>
+    <w:tblStylePr w:type="firstCol">
+      <w:rPr>
+        <w:b/>
+        <w:bCs/>
+      </w:rPr>
+    </w:tblStylePr>
+    <w:tblStylePr w:type="lastCol">
+      <w:rPr>
+        <w:b/>
+        <w:bCs/>
+      </w:rPr>
+    </w:tblStylePr>
+    <w:tblStylePr w:type="band1Vert">
+      <w:tblPr/>
+      <w:tcPr>
+        <w:shd w:val="clear" w:color="auto" w:fill="FBE4D5" w:themeFill="accent2" w:themeFillTint="33"/>
+      </w:tcPr>
+    </w:tblStylePr>
+    <w:tblStylePr w:type="band1Horz">
+      <w:tblPr/>
+      <w:tcPr>
+        <w:shd w:val="clear" w:color="auto" w:fill="FBE4D5" w:themeFill="accent2" w:themeFillTint="33"/>
+      </w:tcPr>
+    </w:tblStylePr>
+  </w:style>
+  <w:style w:type="table" w:styleId="Tabladecuadrcula4-nfasis6">
+    <w:name w:val="Grid Table 4 Accent 6"/>
+    <w:basedOn w:val="Tablanormal"/>
+    <w:uiPriority w:val="49"/>
+    <w:rsid w:val="00991C3A"/>
+    <w:pPr>
+      <w:spacing w:after="0" w:line="240" w:lineRule="auto"/>
+    </w:pPr>
+    <w:tblPr>
+      <w:tblStyleRowBandSize w:val="1"/>
+      <w:tblStyleColBandSize w:val="1"/>
+      <w:tblBorders>
+        <w:top w:val="single" w:sz="4" w:space="0" w:color="A8D08D" w:themeColor="accent6" w:themeTint="99"/>
+        <w:left w:val="single" w:sz="4" w:space="0" w:color="A8D08D" w:themeColor="accent6" w:themeTint="99"/>
+        <w:bottom w:val="single" w:sz="4" w:space="0" w:color="A8D08D" w:themeColor="accent6" w:themeTint="99"/>
+        <w:right w:val="single" w:sz="4" w:space="0" w:color="A8D08D" w:themeColor="accent6" w:themeTint="99"/>
+        <w:insideH w:val="single" w:sz="4" w:space="0" w:color="A8D08D" w:themeColor="accent6" w:themeTint="99"/>
+        <w:insideV w:val="single" w:sz="4" w:space="0" w:color="A8D08D" w:themeColor="accent6" w:themeTint="99"/>
+      </w:tblBorders>
+    </w:tblPr>
+    <w:tblStylePr w:type="firstRow">
+      <w:rPr>
+        <w:b/>
+        <w:bCs/>
+        <w:color w:val="FFFFFF" w:themeColor="background1"/>
+      </w:rPr>
+      <w:tblPr/>
+      <w:tcPr>
+        <w:tcBorders>
+          <w:top w:val="single" w:sz="4" w:space="0" w:color="70AD47" w:themeColor="accent6"/>
+          <w:left w:val="single" w:sz="4" w:space="0" w:color="70AD47" w:themeColor="accent6"/>
+          <w:bottom w:val="single" w:sz="4" w:space="0" w:color="70AD47" w:themeColor="accent6"/>
+          <w:right w:val="single" w:sz="4" w:space="0" w:color="70AD47" w:themeColor="accent6"/>
+          <w:insideH w:val="nil"/>
+          <w:insideV w:val="nil"/>
+        </w:tcBorders>
+        <w:shd w:val="clear" w:color="auto" w:fill="70AD47" w:themeFill="accent6"/>
+      </w:tcPr>
+    </w:tblStylePr>
+    <w:tblStylePr w:type="lastRow">
+      <w:rPr>
+        <w:b/>
+        <w:bCs/>
+      </w:rPr>
+      <w:tblPr/>
+      <w:tcPr>
+        <w:tcBorders>
+          <w:top w:val="double" w:sz="4" w:space="0" w:color="70AD47" w:themeColor="accent6"/>
+        </w:tcBorders>
+      </w:tcPr>
+    </w:tblStylePr>
+    <w:tblStylePr w:type="firstCol">
+      <w:rPr>
+        <w:b/>
+        <w:bCs/>
+      </w:rPr>
+    </w:tblStylePr>
+    <w:tblStylePr w:type="lastCol">
+      <w:rPr>
+        <w:b/>
+        <w:bCs/>
+      </w:rPr>
+    </w:tblStylePr>
+    <w:tblStylePr w:type="band1Vert">
+      <w:tblPr/>
+      <w:tcPr>
+        <w:shd w:val="clear" w:color="auto" w:fill="E2EFD9" w:themeFill="accent6" w:themeFillTint="33"/>
+      </w:tcPr>
+    </w:tblStylePr>
+    <w:tblStylePr w:type="band1Horz">
+      <w:tblPr/>
+      <w:tcPr>
+        <w:shd w:val="clear" w:color="auto" w:fill="E2EFD9" w:themeFill="accent6" w:themeFillTint="33"/>
+      </w:tcPr>
+    </w:tblStylePr>
   </w:style>
 </w:styles>
 </file>

</xml_diff>